<commit_message>
Added modules for serverside
</commit_message>
<xml_diff>
--- a/Software project documentation.docx
+++ b/Software project documentation.docx
@@ -6,14 +6,8 @@
       <w:pPr>
         <w:pStyle w:val="Title"/>
         <w:spacing w:line="360" w:lineRule="auto"/>
-        <w:rPr>
-          <w:lang w:val="fi-FI"/>
-        </w:rPr>
-      </w:pPr>
-      <w:r>
-        <w:rPr>
-          <w:lang w:val="fi-FI"/>
-        </w:rPr>
+      </w:pPr>
+      <w:r>
         <w:t>Software project documentation</w:t>
       </w:r>
     </w:p>
@@ -255,12 +249,7 @@
         <w:t xml:space="preserve">sensor </w:t>
       </w:r>
       <w:r>
-        <w:t>data visualization. It will consist of the server backend where data queries, user authentication and rending are done and</w:t>
-      </w:r>
-      <w:bookmarkStart w:id="0" w:name="_GoBack"/>
-      <w:bookmarkEnd w:id="0"/>
-      <w:r>
-        <w:t xml:space="preserve"> the client frontend where the data is presented in an informative way. As the software development has heavily shifted from low level coding to efficient usage of open sourced code and frameworks, it is ideal to use as much as possible the frameworks and their examples for the development. However, to maximize my own learning and understanding, it </w:t>
+        <w:t xml:space="preserve">data visualization. It will consist of the server backend where data queries, user authentication and rending are done and the client frontend where the data is presented in an informative way. As the software development has heavily shifted from low level coding to efficient usage of open sourced code and frameworks, it is ideal to use as much as possible the frameworks and their examples for the development. However, to maximize my own learning and understanding, it </w:t>
       </w:r>
       <w:r>
         <w:t>may be</w:t>
@@ -357,10 +346,7 @@
         <w:spacing w:line="360" w:lineRule="auto"/>
       </w:pPr>
       <w:r>
-        <w:t xml:space="preserve">Feature driven development </w:t>
-      </w:r>
-      <w:r>
-        <w:t>to keep software working all the time</w:t>
+        <w:t>Feature driven development to keep software working all the time</w:t>
       </w:r>
     </w:p>
     <w:p>
@@ -472,6 +458,358 @@
         <w:t>After everything is set up, the application is developed feature by feature. This should keep every iteration of the application working and it is easier to keep the focus this way. After each step/item is done, this document is updated and in the end returned to the school for grading together with the developed application.</w:t>
       </w:r>
     </w:p>
+    <w:p>
+      <w:pPr>
+        <w:pStyle w:val="Heading1"/>
+      </w:pPr>
+      <w:r>
+        <w:t>Specification</w:t>
+      </w:r>
+    </w:p>
+    <w:p>
+      <w:pPr>
+        <w:pStyle w:val="Heading2"/>
+      </w:pPr>
+      <w:r>
+        <w:t>Features</w:t>
+      </w:r>
+    </w:p>
+    <w:p>
+      <w:r>
+        <w:t xml:space="preserve">As the purpose of the application is data visualization, a simple dashboard view will be used to show all the relevant data. An example of dashboard view is shown in figure 1. </w:t>
+      </w:r>
+    </w:p>
+    <w:p/>
+    <w:p>
+      <w:pPr>
+        <w:keepNext/>
+      </w:pPr>
+      <w:r>
+        <w:lastRenderedPageBreak/>
+        <w:drawing>
+          <wp:inline distT="0" distB="0" distL="0" distR="0" wp14:anchorId="3C276C7D" wp14:editId="4F79CB08">
+            <wp:extent cx="5943600" cy="3714750"/>
+            <wp:effectExtent l="0" t="0" r="0" b="0"/>
+            <wp:docPr id="1" name="Picture 1" descr="http://www.cyfe.com/images/dashboard-startup.png"/>
+            <wp:cNvGraphicFramePr>
+              <a:graphicFrameLocks xmlns:a="http://schemas.openxmlformats.org/drawingml/2006/main" noChangeAspect="1"/>
+            </wp:cNvGraphicFramePr>
+            <a:graphic xmlns:a="http://schemas.openxmlformats.org/drawingml/2006/main">
+              <a:graphicData uri="http://schemas.openxmlformats.org/drawingml/2006/picture">
+                <pic:pic xmlns:pic="http://schemas.openxmlformats.org/drawingml/2006/picture">
+                  <pic:nvPicPr>
+                    <pic:cNvPr id="0" name="Picture 1" descr="http://www.cyfe.com/images/dashboard-startup.png"/>
+                    <pic:cNvPicPr>
+                      <a:picLocks noChangeAspect="1" noChangeArrowheads="1"/>
+                    </pic:cNvPicPr>
+                  </pic:nvPicPr>
+                  <pic:blipFill>
+                    <a:blip r:embed="rId6">
+                      <a:extLst>
+                        <a:ext uri="{28A0092B-C50C-407E-A947-70E740481C1C}">
+                          <a14:useLocalDpi xmlns:a14="http://schemas.microsoft.com/office/drawing/2010/main" val="0"/>
+                        </a:ext>
+                      </a:extLst>
+                    </a:blip>
+                    <a:srcRect/>
+                    <a:stretch>
+                      <a:fillRect/>
+                    </a:stretch>
+                  </pic:blipFill>
+                  <pic:spPr bwMode="auto">
+                    <a:xfrm>
+                      <a:off x="0" y="0"/>
+                      <a:ext cx="5943600" cy="3714750"/>
+                    </a:xfrm>
+                    <a:prstGeom prst="rect">
+                      <a:avLst/>
+                    </a:prstGeom>
+                    <a:noFill/>
+                    <a:ln>
+                      <a:noFill/>
+                    </a:ln>
+                  </pic:spPr>
+                </pic:pic>
+              </a:graphicData>
+            </a:graphic>
+          </wp:inline>
+        </w:drawing>
+      </w:r>
+    </w:p>
+    <w:p>
+      <w:pPr>
+        <w:pStyle w:val="Caption"/>
+        <w:jc w:val="center"/>
+      </w:pPr>
+      <w:r>
+        <w:t xml:space="preserve">Figure </w:t>
+      </w:r>
+      <w:fldSimple w:instr=" SEQ Figure \* ARABIC ">
+        <w:r>
+          <w:rPr>
+            <w:noProof/>
+          </w:rPr>
+          <w:t>1</w:t>
+        </w:r>
+      </w:fldSimple>
+      <w:r>
+        <w:t xml:space="preserve"> Example of a dashboard view</w:t>
+      </w:r>
+      <w:r>
+        <w:t xml:space="preserve"> (</w:t>
+      </w:r>
+      <w:hyperlink r:id="rId7" w:history="1">
+        <w:r>
+          <w:rPr>
+            <w:rStyle w:val="Hyperlink"/>
+          </w:rPr>
+          <w:t>http://www.cyfe.com/images/dashboard-startup.png</w:t>
+        </w:r>
+      </w:hyperlink>
+      <w:r>
+        <w:t>)</w:t>
+      </w:r>
+    </w:p>
+    <w:p>
+      <w:r>
+        <w:t>In the project application the data will consist of user and sensor data, both connected to a unique user. The data is loaded from a database. The key features are listed below.</w:t>
+      </w:r>
+    </w:p>
+    <w:p>
+      <w:pPr>
+        <w:pStyle w:val="ListParagraph"/>
+        <w:numPr>
+          <w:ilvl w:val="0"/>
+          <w:numId w:val="2"/>
+        </w:numPr>
+      </w:pPr>
+      <w:r>
+        <w:t>User authentication</w:t>
+      </w:r>
+    </w:p>
+    <w:p>
+      <w:pPr>
+        <w:pStyle w:val="ListParagraph"/>
+        <w:numPr>
+          <w:ilvl w:val="1"/>
+          <w:numId w:val="2"/>
+        </w:numPr>
+      </w:pPr>
+      <w:r>
+        <w:t>Login with user name and password</w:t>
+      </w:r>
+    </w:p>
+    <w:p>
+      <w:pPr>
+        <w:pStyle w:val="ListParagraph"/>
+        <w:numPr>
+          <w:ilvl w:val="1"/>
+          <w:numId w:val="2"/>
+        </w:numPr>
+      </w:pPr>
+      <w:r>
+        <w:t>Creating a new user</w:t>
+      </w:r>
+      <w:r>
+        <w:t xml:space="preserve"> (Additional)</w:t>
+      </w:r>
+    </w:p>
+    <w:p>
+      <w:pPr>
+        <w:pStyle w:val="ListParagraph"/>
+        <w:numPr>
+          <w:ilvl w:val="0"/>
+          <w:numId w:val="2"/>
+        </w:numPr>
+      </w:pPr>
+      <w:r>
+        <w:t xml:space="preserve">Connection to database </w:t>
+      </w:r>
+    </w:p>
+    <w:p>
+      <w:pPr>
+        <w:pStyle w:val="ListParagraph"/>
+        <w:numPr>
+          <w:ilvl w:val="1"/>
+          <w:numId w:val="2"/>
+        </w:numPr>
+      </w:pPr>
+      <w:r>
+        <w:t>Loading data according to the user logged in</w:t>
+      </w:r>
+    </w:p>
+    <w:p>
+      <w:pPr>
+        <w:pStyle w:val="ListParagraph"/>
+        <w:numPr>
+          <w:ilvl w:val="0"/>
+          <w:numId w:val="2"/>
+        </w:numPr>
+      </w:pPr>
+      <w:r>
+        <w:t>User data visualization</w:t>
+      </w:r>
+    </w:p>
+    <w:p>
+      <w:pPr>
+        <w:pStyle w:val="ListParagraph"/>
+        <w:numPr>
+          <w:ilvl w:val="1"/>
+          <w:numId w:val="2"/>
+        </w:numPr>
+      </w:pPr>
+      <w:r>
+        <w:t>Basic information of user</w:t>
+      </w:r>
+    </w:p>
+    <w:p>
+      <w:pPr>
+        <w:pStyle w:val="ListParagraph"/>
+        <w:numPr>
+          <w:ilvl w:val="1"/>
+          <w:numId w:val="2"/>
+        </w:numPr>
+      </w:pPr>
+      <w:r>
+        <w:t>Averages and key figures</w:t>
+      </w:r>
+    </w:p>
+    <w:p>
+      <w:pPr>
+        <w:pStyle w:val="ListParagraph"/>
+        <w:numPr>
+          <w:ilvl w:val="0"/>
+          <w:numId w:val="2"/>
+        </w:numPr>
+      </w:pPr>
+      <w:r>
+        <w:t>Sensor data visualization</w:t>
+      </w:r>
+    </w:p>
+    <w:p>
+      <w:pPr>
+        <w:pStyle w:val="ListParagraph"/>
+        <w:numPr>
+          <w:ilvl w:val="1"/>
+          <w:numId w:val="2"/>
+        </w:numPr>
+      </w:pPr>
+      <w:r>
+        <w:t>A few different styles</w:t>
+      </w:r>
+      <w:r>
+        <w:t xml:space="preserve"> of graphs depending on </w:t>
+      </w:r>
+      <w:proofErr w:type="gramStart"/>
+      <w:r>
+        <w:t>signal  (</w:t>
+      </w:r>
+      <w:proofErr w:type="gramEnd"/>
+      <w:r>
+        <w:t xml:space="preserve">bars, line, </w:t>
+      </w:r>
+      <w:proofErr w:type="spellStart"/>
+      <w:r>
+        <w:t>etc</w:t>
+      </w:r>
+      <w:proofErr w:type="spellEnd"/>
+      <w:r>
+        <w:t>…)</w:t>
+      </w:r>
+    </w:p>
+    <w:p>
+      <w:pPr>
+        <w:pStyle w:val="ListParagraph"/>
+        <w:numPr>
+          <w:ilvl w:val="1"/>
+          <w:numId w:val="2"/>
+        </w:numPr>
+      </w:pPr>
+      <w:r>
+        <w:t>Tabs where you can choose the signal to be shown</w:t>
+      </w:r>
+    </w:p>
+    <w:p>
+      <w:pPr>
+        <w:pStyle w:val="ListParagraph"/>
+        <w:numPr>
+          <w:ilvl w:val="1"/>
+          <w:numId w:val="2"/>
+        </w:numPr>
+      </w:pPr>
+      <w:r>
+        <w:t>A zoom functionality (additional)</w:t>
+      </w:r>
+    </w:p>
+    <w:p>
+      <w:pPr>
+        <w:pStyle w:val="ListParagraph"/>
+        <w:numPr>
+          <w:ilvl w:val="1"/>
+          <w:numId w:val="2"/>
+        </w:numPr>
+      </w:pPr>
+      <w:r>
+        <w:t>Live data feed (additional)</w:t>
+      </w:r>
+    </w:p>
+    <w:p>
+      <w:pPr>
+        <w:pStyle w:val="ListParagraph"/>
+        <w:numPr>
+          <w:ilvl w:val="0"/>
+          <w:numId w:val="2"/>
+        </w:numPr>
+      </w:pPr>
+      <w:r>
+        <w:t>User settings (additional)</w:t>
+      </w:r>
+    </w:p>
+    <w:p>
+      <w:pPr>
+        <w:pStyle w:val="ListParagraph"/>
+        <w:numPr>
+          <w:ilvl w:val="1"/>
+          <w:numId w:val="2"/>
+        </w:numPr>
+      </w:pPr>
+      <w:r>
+        <w:t>Customization options for charts and figures</w:t>
+      </w:r>
+    </w:p>
+    <w:p>
+      <w:pPr>
+        <w:pStyle w:val="ListParagraph"/>
+        <w:numPr>
+          <w:ilvl w:val="1"/>
+          <w:numId w:val="2"/>
+        </w:numPr>
+      </w:pPr>
+      <w:r>
+        <w:t>Saves are changed to the database</w:t>
+      </w:r>
+    </w:p>
+    <w:p>
+      <w:pPr>
+        <w:pStyle w:val="Heading2"/>
+      </w:pPr>
+      <w:r>
+        <w:lastRenderedPageBreak/>
+        <w:t>Architecture and Frameworks</w:t>
+      </w:r>
+    </w:p>
+    <w:p>
+      <w:r>
+        <w:t xml:space="preserve">As discussed earlier, the modern web development is heavily based on third party components such as frameworks, plugins and templates. In this chapter the selected components are explained together with the architecture of the application. </w:t>
+      </w:r>
+    </w:p>
+    <w:p/>
+    <w:p>
+      <w:bookmarkStart w:id="0" w:name="_GoBack"/>
+      <w:bookmarkEnd w:id="0"/>
+    </w:p>
+    <w:p/>
+    <w:p/>
     <w:sectPr>
       <w:pgSz w:w="12240" w:h="15840"/>
       <w:pgMar w:top="1440" w:right="1440" w:bottom="1440" w:left="1440" w:header="720" w:footer="720" w:gutter="0"/>
@@ -485,16 +823,16 @@
 <file path=word/numbering.xml><?xml version="1.0" encoding="utf-8"?>
 <w:numbering xmlns:wpc="http://schemas.microsoft.com/office/word/2010/wordprocessingCanvas" xmlns:mc="http://schemas.openxmlformats.org/markup-compatibility/2006" xmlns:o="urn:schemas-microsoft-com:office:office" xmlns:r="http://schemas.openxmlformats.org/officeDocument/2006/relationships" xmlns:m="http://schemas.openxmlformats.org/officeDocument/2006/math" xmlns:v="urn:schemas-microsoft-com:vml" xmlns:wp14="http://schemas.microsoft.com/office/word/2010/wordprocessingDrawing" xmlns:wp="http://schemas.openxmlformats.org/drawingml/2006/wordprocessingDrawing" xmlns:w10="urn:schemas-microsoft-com:office:word" xmlns:w="http://schemas.openxmlformats.org/wordprocessingml/2006/main" xmlns:w14="http://schemas.microsoft.com/office/word/2010/wordml" xmlns:w15="http://schemas.microsoft.com/office/word/2012/wordml" xmlns:wpg="http://schemas.microsoft.com/office/word/2010/wordprocessingGroup" xmlns:wpi="http://schemas.microsoft.com/office/word/2010/wordprocessingInk" xmlns:wne="http://schemas.microsoft.com/office/word/2006/wordml" xmlns:wps="http://schemas.microsoft.com/office/word/2010/wordprocessingShape" mc:Ignorable="w14 w15 wp14">
   <w:abstractNum w:abstractNumId="0" w15:restartNumberingAfterBreak="0">
-    <w:nsid w:val="7002528D"/>
+    <w:nsid w:val="25B24442"/>
     <w:multiLevelType w:val="hybridMultilevel"/>
-    <w:tmpl w:val="597421A0"/>
+    <w:tmpl w:val="B7442C34"/>
     <w:lvl w:ilvl="0" w:tplc="04090001">
       <w:start w:val="1"/>
       <w:numFmt w:val="bullet"/>
       <w:lvlText w:val=""/>
       <w:lvlJc w:val="left"/>
       <w:pPr>
-        <w:ind w:left="820" w:hanging="360"/>
+        <w:ind w:left="720" w:hanging="360"/>
       </w:pPr>
       <w:rPr>
         <w:rFonts w:ascii="Symbol" w:hAnsi="Symbol" w:hint="default"/>
@@ -506,7 +844,7 @@
       <w:lvlText w:val="o"/>
       <w:lvlJc w:val="left"/>
       <w:pPr>
-        <w:ind w:left="1540" w:hanging="360"/>
+        <w:ind w:left="1440" w:hanging="360"/>
       </w:pPr>
       <w:rPr>
         <w:rFonts w:ascii="Courier New" w:hAnsi="Courier New" w:cs="Courier New" w:hint="default"/>
@@ -518,7 +856,7 @@
       <w:lvlText w:val=""/>
       <w:lvlJc w:val="left"/>
       <w:pPr>
-        <w:ind w:left="2260" w:hanging="360"/>
+        <w:ind w:left="2160" w:hanging="360"/>
       </w:pPr>
       <w:rPr>
         <w:rFonts w:ascii="Wingdings" w:hAnsi="Wingdings" w:hint="default"/>
@@ -530,7 +868,7 @@
       <w:lvlText w:val=""/>
       <w:lvlJc w:val="left"/>
       <w:pPr>
-        <w:ind w:left="2980" w:hanging="360"/>
+        <w:ind w:left="2880" w:hanging="360"/>
       </w:pPr>
       <w:rPr>
         <w:rFonts w:ascii="Symbol" w:hAnsi="Symbol" w:hint="default"/>
@@ -542,7 +880,7 @@
       <w:lvlText w:val="o"/>
       <w:lvlJc w:val="left"/>
       <w:pPr>
-        <w:ind w:left="3700" w:hanging="360"/>
+        <w:ind w:left="3600" w:hanging="360"/>
       </w:pPr>
       <w:rPr>
         <w:rFonts w:ascii="Courier New" w:hAnsi="Courier New" w:cs="Courier New" w:hint="default"/>
@@ -554,7 +892,7 @@
       <w:lvlText w:val=""/>
       <w:lvlJc w:val="left"/>
       <w:pPr>
-        <w:ind w:left="4420" w:hanging="360"/>
+        <w:ind w:left="4320" w:hanging="360"/>
       </w:pPr>
       <w:rPr>
         <w:rFonts w:ascii="Wingdings" w:hAnsi="Wingdings" w:hint="default"/>
@@ -566,7 +904,7 @@
       <w:lvlText w:val=""/>
       <w:lvlJc w:val="left"/>
       <w:pPr>
-        <w:ind w:left="5140" w:hanging="360"/>
+        <w:ind w:left="5040" w:hanging="360"/>
       </w:pPr>
       <w:rPr>
         <w:rFonts w:ascii="Symbol" w:hAnsi="Symbol" w:hint="default"/>
@@ -578,7 +916,7 @@
       <w:lvlText w:val="o"/>
       <w:lvlJc w:val="left"/>
       <w:pPr>
-        <w:ind w:left="5860" w:hanging="360"/>
+        <w:ind w:left="5760" w:hanging="360"/>
       </w:pPr>
       <w:rPr>
         <w:rFonts w:ascii="Courier New" w:hAnsi="Courier New" w:cs="Courier New" w:hint="default"/>
@@ -590,6 +928,119 @@
       <w:lvlText w:val=""/>
       <w:lvlJc w:val="left"/>
       <w:pPr>
+        <w:ind w:left="6480" w:hanging="360"/>
+      </w:pPr>
+      <w:rPr>
+        <w:rFonts w:ascii="Wingdings" w:hAnsi="Wingdings" w:hint="default"/>
+      </w:rPr>
+    </w:lvl>
+  </w:abstractNum>
+  <w:abstractNum w:abstractNumId="1" w15:restartNumberingAfterBreak="0">
+    <w:nsid w:val="7002528D"/>
+    <w:multiLevelType w:val="hybridMultilevel"/>
+    <w:tmpl w:val="597421A0"/>
+    <w:lvl w:ilvl="0" w:tplc="04090001">
+      <w:start w:val="1"/>
+      <w:numFmt w:val="bullet"/>
+      <w:lvlText w:val=""/>
+      <w:lvlJc w:val="left"/>
+      <w:pPr>
+        <w:ind w:left="820" w:hanging="360"/>
+      </w:pPr>
+      <w:rPr>
+        <w:rFonts w:ascii="Symbol" w:hAnsi="Symbol" w:hint="default"/>
+      </w:rPr>
+    </w:lvl>
+    <w:lvl w:ilvl="1" w:tplc="04090003">
+      <w:start w:val="1"/>
+      <w:numFmt w:val="bullet"/>
+      <w:lvlText w:val="o"/>
+      <w:lvlJc w:val="left"/>
+      <w:pPr>
+        <w:ind w:left="1540" w:hanging="360"/>
+      </w:pPr>
+      <w:rPr>
+        <w:rFonts w:ascii="Courier New" w:hAnsi="Courier New" w:cs="Courier New" w:hint="default"/>
+      </w:rPr>
+    </w:lvl>
+    <w:lvl w:ilvl="2" w:tplc="04090005" w:tentative="1">
+      <w:start w:val="1"/>
+      <w:numFmt w:val="bullet"/>
+      <w:lvlText w:val=""/>
+      <w:lvlJc w:val="left"/>
+      <w:pPr>
+        <w:ind w:left="2260" w:hanging="360"/>
+      </w:pPr>
+      <w:rPr>
+        <w:rFonts w:ascii="Wingdings" w:hAnsi="Wingdings" w:hint="default"/>
+      </w:rPr>
+    </w:lvl>
+    <w:lvl w:ilvl="3" w:tplc="04090001" w:tentative="1">
+      <w:start w:val="1"/>
+      <w:numFmt w:val="bullet"/>
+      <w:lvlText w:val=""/>
+      <w:lvlJc w:val="left"/>
+      <w:pPr>
+        <w:ind w:left="2980" w:hanging="360"/>
+      </w:pPr>
+      <w:rPr>
+        <w:rFonts w:ascii="Symbol" w:hAnsi="Symbol" w:hint="default"/>
+      </w:rPr>
+    </w:lvl>
+    <w:lvl w:ilvl="4" w:tplc="04090003" w:tentative="1">
+      <w:start w:val="1"/>
+      <w:numFmt w:val="bullet"/>
+      <w:lvlText w:val="o"/>
+      <w:lvlJc w:val="left"/>
+      <w:pPr>
+        <w:ind w:left="3700" w:hanging="360"/>
+      </w:pPr>
+      <w:rPr>
+        <w:rFonts w:ascii="Courier New" w:hAnsi="Courier New" w:cs="Courier New" w:hint="default"/>
+      </w:rPr>
+    </w:lvl>
+    <w:lvl w:ilvl="5" w:tplc="04090005" w:tentative="1">
+      <w:start w:val="1"/>
+      <w:numFmt w:val="bullet"/>
+      <w:lvlText w:val=""/>
+      <w:lvlJc w:val="left"/>
+      <w:pPr>
+        <w:ind w:left="4420" w:hanging="360"/>
+      </w:pPr>
+      <w:rPr>
+        <w:rFonts w:ascii="Wingdings" w:hAnsi="Wingdings" w:hint="default"/>
+      </w:rPr>
+    </w:lvl>
+    <w:lvl w:ilvl="6" w:tplc="04090001" w:tentative="1">
+      <w:start w:val="1"/>
+      <w:numFmt w:val="bullet"/>
+      <w:lvlText w:val=""/>
+      <w:lvlJc w:val="left"/>
+      <w:pPr>
+        <w:ind w:left="5140" w:hanging="360"/>
+      </w:pPr>
+      <w:rPr>
+        <w:rFonts w:ascii="Symbol" w:hAnsi="Symbol" w:hint="default"/>
+      </w:rPr>
+    </w:lvl>
+    <w:lvl w:ilvl="7" w:tplc="04090003" w:tentative="1">
+      <w:start w:val="1"/>
+      <w:numFmt w:val="bullet"/>
+      <w:lvlText w:val="o"/>
+      <w:lvlJc w:val="left"/>
+      <w:pPr>
+        <w:ind w:left="5860" w:hanging="360"/>
+      </w:pPr>
+      <w:rPr>
+        <w:rFonts w:ascii="Courier New" w:hAnsi="Courier New" w:cs="Courier New" w:hint="default"/>
+      </w:rPr>
+    </w:lvl>
+    <w:lvl w:ilvl="8" w:tplc="04090005" w:tentative="1">
+      <w:start w:val="1"/>
+      <w:numFmt w:val="bullet"/>
+      <w:lvlText w:val=""/>
+      <w:lvlJc w:val="left"/>
+      <w:pPr>
         <w:ind w:left="6580" w:hanging="360"/>
       </w:pPr>
       <w:rPr>
@@ -598,6 +1049,9 @@
     </w:lvl>
   </w:abstractNum>
   <w:num w:numId="1">
+    <w:abstractNumId w:val="1"/>
+  </w:num>
+  <w:num w:numId="2">
     <w:abstractNumId w:val="0"/>
   </w:num>
 </w:numbering>
@@ -1022,10 +1476,31 @@
       <w:szCs w:val="32"/>
     </w:rPr>
   </w:style>
+  <w:style w:type="paragraph" w:styleId="Heading2">
+    <w:name w:val="heading 2"/>
+    <w:basedOn w:val="Normal"/>
+    <w:next w:val="Normal"/>
+    <w:link w:val="Heading2Char"/>
+    <w:uiPriority w:val="9"/>
+    <w:unhideWhenUsed/>
+    <w:qFormat/>
+    <w:rsid w:val="00F2167B"/>
+    <w:pPr>
+      <w:keepNext/>
+      <w:keepLines/>
+      <w:spacing w:before="40" w:after="0"/>
+      <w:outlineLvl w:val="1"/>
+    </w:pPr>
+    <w:rPr>
+      <w:rFonts w:asciiTheme="majorHAnsi" w:eastAsiaTheme="majorEastAsia" w:hAnsiTheme="majorHAnsi" w:cstheme="majorBidi"/>
+      <w:color w:val="2E74B5" w:themeColor="accent1" w:themeShade="BF"/>
+      <w:sz w:val="26"/>
+      <w:szCs w:val="26"/>
+    </w:rPr>
+  </w:style>
   <w:style w:type="character" w:default="1" w:styleId="DefaultParagraphFont">
     <w:name w:val="Default Paragraph Font"/>
     <w:uiPriority w:val="1"/>
-    <w:semiHidden/>
     <w:unhideWhenUsed/>
   </w:style>
   <w:style w:type="table" w:default="1" w:styleId="TableNormal">
@@ -1126,6 +1601,38 @@
       <w:ind w:left="720"/>
       <w:contextualSpacing/>
     </w:pPr>
+  </w:style>
+  <w:style w:type="character" w:customStyle="1" w:styleId="Heading2Char">
+    <w:name w:val="Heading 2 Char"/>
+    <w:basedOn w:val="DefaultParagraphFont"/>
+    <w:link w:val="Heading2"/>
+    <w:uiPriority w:val="9"/>
+    <w:rsid w:val="00F2167B"/>
+    <w:rPr>
+      <w:rFonts w:asciiTheme="majorHAnsi" w:eastAsiaTheme="majorEastAsia" w:hAnsiTheme="majorHAnsi" w:cstheme="majorBidi"/>
+      <w:color w:val="2E74B5" w:themeColor="accent1" w:themeShade="BF"/>
+      <w:sz w:val="26"/>
+      <w:szCs w:val="26"/>
+    </w:rPr>
+  </w:style>
+  <w:style w:type="paragraph" w:styleId="Caption">
+    <w:name w:val="caption"/>
+    <w:basedOn w:val="Normal"/>
+    <w:next w:val="Normal"/>
+    <w:uiPriority w:val="35"/>
+    <w:unhideWhenUsed/>
+    <w:qFormat/>
+    <w:rsid w:val="00F2167B"/>
+    <w:pPr>
+      <w:spacing w:after="200" w:line="240" w:lineRule="auto"/>
+    </w:pPr>
+    <w:rPr>
+      <w:i/>
+      <w:iCs/>
+      <w:color w:val="44546A" w:themeColor="text2"/>
+      <w:sz w:val="18"/>
+      <w:szCs w:val="18"/>
+    </w:rPr>
   </w:style>
 </w:styles>
 </file>

</xml_diff>

<commit_message>
Major changes to the states and server side logics.
Basic functionality works now somehow, but many improvements needed. Styling incomplete.
</commit_message>
<xml_diff>
--- a/Software project documentation.docx
+++ b/Software project documentation.docx
@@ -25,15 +25,7 @@
         <w:spacing w:line="360" w:lineRule="auto"/>
       </w:pPr>
       <w:r>
-        <w:t xml:space="preserve">The software project will be related to a new startup company, </w:t>
-      </w:r>
-      <w:proofErr w:type="spellStart"/>
-      <w:r>
-        <w:t>eloSpaces</w:t>
-      </w:r>
-      <w:proofErr w:type="spellEnd"/>
-      <w:r>
-        <w:t>, where I’m one of the founder. While the most important outcome of the project is to widen my personal skill set, it will also help the company by providing an actual prototype. The company consist of 5 persons both from Finland and China. My responsibilities are focused on the technical concept</w:t>
+        <w:t>The software project will be related to a new startup company, eloSpaces, where I’m one of the founder. While the most important outcome of the project is to widen my personal skill set, it will also help the company by providing an actual prototype. The company consist of 5 persons both from Finland and China. My responsibilities are focused on the technical concept</w:t>
       </w:r>
       <w:r>
         <w:t>s</w:t>
@@ -49,23 +41,8 @@
       <w:pPr>
         <w:spacing w:line="360" w:lineRule="auto"/>
       </w:pPr>
-      <w:proofErr w:type="spellStart"/>
-      <w:proofErr w:type="gramStart"/>
-      <w:r>
-        <w:t>eloSpaces</w:t>
-      </w:r>
-      <w:proofErr w:type="spellEnd"/>
-      <w:proofErr w:type="gramEnd"/>
-      <w:r>
-        <w:t xml:space="preserve"> focuses on smart spaces and everything related to smart living. Our first product is </w:t>
-      </w:r>
-      <w:proofErr w:type="spellStart"/>
-      <w:r>
-        <w:t>eloSeed</w:t>
-      </w:r>
-      <w:proofErr w:type="spellEnd"/>
-      <w:r>
-        <w:t>, an inflatable capsule which creates a personal space around the user. This space will be fully controllable and synchronized with the user. Embedded sensors, actuators and controllers adapt the environment according to the users needs. Measured data from the user and the environment will also be stored in a database for later analyzing</w:t>
+      <w:r>
+        <w:t>eloSpaces focuses on smart spaces and everything related to smart living. Our first product is eloSeed, an inflatable capsule which creates a personal space around the user. This space will be fully controllable and synchronized with the user. Embedded sensors, actuators and controllers adapt the environment according to the users needs. Measured data from the user and the environment will also be stored in a database for later analyzing</w:t>
       </w:r>
       <w:r>
         <w:t xml:space="preserve"> and visualization purposes.</w:t>
@@ -93,13 +70,8 @@
         <w:spacing w:line="360" w:lineRule="auto"/>
       </w:pPr>
       <w:r>
-        <w:t xml:space="preserve">The product development is split into separate categories: mechanical structure, embedded electronics, </w:t>
-      </w:r>
-      <w:proofErr w:type="gramStart"/>
-      <w:r>
-        <w:t>user</w:t>
-      </w:r>
-      <w:proofErr w:type="gramEnd"/>
+        <w:t>The product development is split into separate categories: mechanical structure, embedded electronics, user</w:t>
+      </w:r>
       <w:r>
         <w:t xml:space="preserve"> </w:t>
       </w:r>
@@ -112,15 +84,7 @@
         <w:spacing w:line="360" w:lineRule="auto"/>
       </w:pPr>
       <w:r>
-        <w:t xml:space="preserve">Embedded electronics have been prototyped with prototyping boards such as </w:t>
-      </w:r>
-      <w:proofErr w:type="spellStart"/>
-      <w:r>
-        <w:t>Microduino</w:t>
-      </w:r>
-      <w:proofErr w:type="spellEnd"/>
-      <w:r>
-        <w:t xml:space="preserve"> (tiny Arduino)</w:t>
+        <w:t>Embedded electronics have been prototyped with prototyping boards such as Microduino (tiny Arduino)</w:t>
       </w:r>
       <w:r>
         <w:t xml:space="preserve"> and Raspberry P</w:t>
@@ -142,15 +106,7 @@
       </w:r>
       <w:r>
         <w:lastRenderedPageBreak/>
-        <w:t xml:space="preserve">local storage if the internet connection is missing. Sensor data resolution is between 100 </w:t>
-      </w:r>
-      <w:proofErr w:type="spellStart"/>
-      <w:r>
-        <w:t>ms</w:t>
-      </w:r>
-      <w:proofErr w:type="spellEnd"/>
-      <w:r>
-        <w:t xml:space="preserve"> to 10 s depending on the sensor type.  </w:t>
+        <w:t xml:space="preserve">local storage if the internet connection is missing. Sensor data resolution is between 100 ms to 10 s depending on the sensor type.  </w:t>
       </w:r>
     </w:p>
     <w:p>
@@ -182,15 +138,7 @@
         <w:t>e user interface was to have one remote controller</w:t>
       </w:r>
       <w:r>
-        <w:t xml:space="preserve"> for all the devices with clear controls and visualization of the important data.  However, we have decided that our product is best fit with more flexible solutions than a separate mobile application. </w:t>
-      </w:r>
-      <w:proofErr w:type="spellStart"/>
-      <w:r>
-        <w:t>ZeroUI</w:t>
-      </w:r>
-      <w:proofErr w:type="spellEnd"/>
-      <w:r>
-        <w:t xml:space="preserve"> and other user interfaces are being looked into to find the best way of interacting. The vision is that the environment would adapt automatically to optimize the environment for the user. This can be achieved through the measurements and analyzing the data.</w:t>
+        <w:t xml:space="preserve"> for all the devices with clear controls and visualization of the important data.  However, we have decided that our product is best fit with more flexible solutions than a separate mobile application. ZeroUI and other user interfaces are being looked into to find the best way of interacting. The vision is that the environment would adapt automatically to optimize the environment for the user. This can be achieved through the measurements and analyzing the data.</w:t>
       </w:r>
       <w:r>
         <w:t xml:space="preserve"> So at the moment the user interface is not highly related to this project.</w:t>
@@ -201,15 +149,7 @@
         <w:spacing w:line="360" w:lineRule="auto"/>
       </w:pPr>
       <w:r>
-        <w:t xml:space="preserve">The cloud services prototyping is at the very early state. There is a </w:t>
-      </w:r>
-      <w:proofErr w:type="spellStart"/>
-      <w:r>
-        <w:t>mongoDB</w:t>
-      </w:r>
-      <w:proofErr w:type="spellEnd"/>
-      <w:r>
-        <w:t xml:space="preserve"> located in the Microsoft azure virtual server and the schema for the JSON is somewhat decided. </w:t>
+        <w:t xml:space="preserve">The cloud services prototyping is at the very early state. There is a mongoDB located in the Microsoft azure virtual server and the schema for the JSON is somewhat decided. </w:t>
       </w:r>
       <w:r>
         <w:t>Otherwise the development has not yet been started, thus it is a good scope for the school software project and can be done separately from the other prototypes. Only connection to the capsule is the database where to sensor and user data are stored.</w:t>
@@ -235,15 +175,7 @@
         <w:t>e goal of the</w:t>
       </w:r>
       <w:r>
-        <w:t xml:space="preserve"> software project is to develop a working full stack one page web application for </w:t>
-      </w:r>
-      <w:proofErr w:type="spellStart"/>
-      <w:r>
-        <w:t>mongoDB</w:t>
-      </w:r>
-      <w:proofErr w:type="spellEnd"/>
-      <w:r>
-        <w:t xml:space="preserve"> </w:t>
+        <w:t xml:space="preserve"> software project is to develop a working full stack one page web application for mongoDB </w:t>
       </w:r>
       <w:r>
         <w:t xml:space="preserve">sensor </w:t>
@@ -485,6 +417,9 @@
         <w:keepNext/>
       </w:pPr>
       <w:r>
+        <w:rPr>
+          <w:noProof/>
+        </w:rPr>
         <w:lastRenderedPageBreak/>
         <w:drawing>
           <wp:inline distT="0" distB="0" distL="0" distR="0" wp14:anchorId="3C276C7D" wp14:editId="4F79CB08">
@@ -544,14 +479,27 @@
       <w:r>
         <w:t xml:space="preserve">Figure </w:t>
       </w:r>
-      <w:fldSimple w:instr=" SEQ Figure \* ARABIC ">
-        <w:r>
-          <w:rPr>
-            <w:noProof/>
-          </w:rPr>
-          <w:t>1</w:t>
-        </w:r>
-      </w:fldSimple>
+      <w:r>
+        <w:fldChar w:fldCharType="begin"/>
+      </w:r>
+      <w:r>
+        <w:instrText xml:space="preserve"> SEQ Figure \* ARABIC </w:instrText>
+      </w:r>
+      <w:r>
+        <w:fldChar w:fldCharType="separate"/>
+      </w:r>
+      <w:r>
+        <w:rPr>
+          <w:noProof/>
+        </w:rPr>
+        <w:t>1</w:t>
+      </w:r>
+      <w:r>
+        <w:rPr>
+          <w:noProof/>
+        </w:rPr>
+        <w:fldChar w:fldCharType="end"/>
+      </w:r>
       <w:r>
         <w:t xml:space="preserve"> Example of a dashboard view</w:t>
       </w:r>
@@ -586,6 +534,9 @@
       <w:r>
         <w:t>User authentication</w:t>
       </w:r>
+      <w:r>
+        <w:t xml:space="preserve"> (not secure one)</w:t>
+      </w:r>
     </w:p>
     <w:p>
       <w:pPr>
@@ -625,6 +576,9 @@
       <w:r>
         <w:t xml:space="preserve">Connection to database </w:t>
       </w:r>
+      <w:r>
+        <w:t>and Data visualization</w:t>
+      </w:r>
     </w:p>
     <w:p>
       <w:pPr>
@@ -635,7 +589,55 @@
         </w:numPr>
       </w:pPr>
       <w:r>
-        <w:t>Loading data according to the user logged in</w:t>
+        <w:t xml:space="preserve">Loading </w:t>
+      </w:r>
+      <w:r>
+        <w:t>all the available sensors</w:t>
+      </w:r>
+      <w:r>
+        <w:t xml:space="preserve"> </w:t>
+      </w:r>
+      <w:r>
+        <w:t xml:space="preserve">according </w:t>
+      </w:r>
+      <w:r>
+        <w:t>to the user logged in</w:t>
+      </w:r>
+    </w:p>
+    <w:p>
+      <w:pPr>
+        <w:pStyle w:val="ListParagraph"/>
+        <w:numPr>
+          <w:ilvl w:val="1"/>
+          <w:numId w:val="2"/>
+        </w:numPr>
+      </w:pPr>
+      <w:r>
+        <w:t>Showing one sensor in line graph at the time (See Sensor data…)</w:t>
+      </w:r>
+    </w:p>
+    <w:p>
+      <w:pPr>
+        <w:pStyle w:val="ListParagraph"/>
+        <w:numPr>
+          <w:ilvl w:val="1"/>
+          <w:numId w:val="2"/>
+        </w:numPr>
+      </w:pPr>
+      <w:r>
+        <w:t>Basic information of user</w:t>
+      </w:r>
+    </w:p>
+    <w:p>
+      <w:pPr>
+        <w:pStyle w:val="ListParagraph"/>
+        <w:numPr>
+          <w:ilvl w:val="1"/>
+          <w:numId w:val="2"/>
+        </w:numPr>
+      </w:pPr>
+      <w:r>
+        <w:t>Averages and key figures</w:t>
       </w:r>
     </w:p>
     <w:p>
@@ -647,7 +649,7 @@
         </w:numPr>
       </w:pPr>
       <w:r>
-        <w:t>User data visualization</w:t>
+        <w:t>Sensor data visualization</w:t>
       </w:r>
     </w:p>
     <w:p>
@@ -659,7 +661,7 @@
         </w:numPr>
       </w:pPr>
       <w:r>
-        <w:t>Basic information of user</w:t>
+        <w:t>Tabs where you can choose the signal to be shown</w:t>
       </w:r>
     </w:p>
     <w:p>
@@ -671,7 +673,31 @@
         </w:numPr>
       </w:pPr>
       <w:r>
-        <w:t>Averages and key figures</w:t>
+        <w:t>A zoom functionality (additional)</w:t>
+      </w:r>
+    </w:p>
+    <w:p>
+      <w:pPr>
+        <w:pStyle w:val="ListParagraph"/>
+        <w:numPr>
+          <w:ilvl w:val="1"/>
+          <w:numId w:val="2"/>
+        </w:numPr>
+      </w:pPr>
+      <w:r>
+        <w:t>A few different styles of graphs depending on signal (bars, line, etc…) (optional)</w:t>
+      </w:r>
+    </w:p>
+    <w:p>
+      <w:pPr>
+        <w:pStyle w:val="ListParagraph"/>
+        <w:numPr>
+          <w:ilvl w:val="1"/>
+          <w:numId w:val="2"/>
+        </w:numPr>
+      </w:pPr>
+      <w:r>
+        <w:t>Live data feed (additional)</w:t>
       </w:r>
     </w:p>
     <w:p>
@@ -683,7 +709,7 @@
         </w:numPr>
       </w:pPr>
       <w:r>
-        <w:t>Sensor data visualization</w:t>
+        <w:t>User settings (additional)</w:t>
       </w:r>
     </w:p>
     <w:p>
@@ -695,26 +721,10 @@
         </w:numPr>
       </w:pPr>
       <w:r>
-        <w:t>A few different styles</w:t>
-      </w:r>
-      <w:r>
-        <w:t xml:space="preserve"> of graphs depending on </w:t>
-      </w:r>
-      <w:proofErr w:type="gramStart"/>
-      <w:r>
-        <w:t>signal  (</w:t>
-      </w:r>
-      <w:proofErr w:type="gramEnd"/>
-      <w:r>
-        <w:t xml:space="preserve">bars, line, </w:t>
-      </w:r>
-      <w:proofErr w:type="spellStart"/>
-      <w:r>
-        <w:t>etc</w:t>
-      </w:r>
-      <w:proofErr w:type="spellEnd"/>
-      <w:r>
-        <w:t>…)</w:t>
+        <w:t>Customization options for charts and figures</w:t>
+      </w:r>
+      <w:r>
+        <w:t>: for example colors</w:t>
       </w:r>
     </w:p>
     <w:p>
@@ -726,67 +736,21 @@
         </w:numPr>
       </w:pPr>
       <w:r>
-        <w:t>Tabs where you can choose the signal to be shown</w:t>
-      </w:r>
-    </w:p>
-    <w:p>
-      <w:pPr>
-        <w:pStyle w:val="ListParagraph"/>
-        <w:numPr>
-          <w:ilvl w:val="1"/>
-          <w:numId w:val="2"/>
-        </w:numPr>
-      </w:pPr>
-      <w:r>
-        <w:t>A zoom functionality (additional)</w:t>
-      </w:r>
-    </w:p>
-    <w:p>
-      <w:pPr>
-        <w:pStyle w:val="ListParagraph"/>
-        <w:numPr>
-          <w:ilvl w:val="1"/>
-          <w:numId w:val="2"/>
-        </w:numPr>
-      </w:pPr>
-      <w:r>
-        <w:t>Live data feed (additional)</w:t>
-      </w:r>
-    </w:p>
-    <w:p>
-      <w:pPr>
-        <w:pStyle w:val="ListParagraph"/>
-        <w:numPr>
-          <w:ilvl w:val="0"/>
-          <w:numId w:val="2"/>
-        </w:numPr>
-      </w:pPr>
-      <w:r>
-        <w:t>User settings (additional)</w:t>
-      </w:r>
-    </w:p>
-    <w:p>
-      <w:pPr>
-        <w:pStyle w:val="ListParagraph"/>
-        <w:numPr>
-          <w:ilvl w:val="1"/>
-          <w:numId w:val="2"/>
-        </w:numPr>
-      </w:pPr>
-      <w:r>
-        <w:t>Customization options for charts and figures</w:t>
-      </w:r>
-    </w:p>
-    <w:p>
-      <w:pPr>
-        <w:pStyle w:val="ListParagraph"/>
-        <w:numPr>
-          <w:ilvl w:val="1"/>
-          <w:numId w:val="2"/>
-        </w:numPr>
-      </w:pPr>
-      <w:r>
-        <w:t>Saves are changed to the database</w:t>
+        <w:t>Style changes</w:t>
+      </w:r>
+      <w:r>
+        <w:t xml:space="preserve"> are</w:t>
+      </w:r>
+      <w:r>
+        <w:t xml:space="preserve"> </w:t>
+      </w:r>
+      <w:bookmarkStart w:id="0" w:name="_GoBack"/>
+      <w:bookmarkEnd w:id="0"/>
+      <w:r>
+        <w:t>saved</w:t>
+      </w:r>
+      <w:r>
+        <w:t xml:space="preserve"> to the database</w:t>
       </w:r>
     </w:p>
     <w:p>
@@ -800,15 +764,147 @@
     </w:p>
     <w:p>
       <w:r>
-        <w:t xml:space="preserve">As discussed earlier, the modern web development is heavily based on third party components such as frameworks, plugins and templates. In this chapter the selected components are explained together with the architecture of the application. </w:t>
+        <w:t>As discussed earlier, the modern web development is heavily based on third party components such as frameworks, plugins and templates. In this chapter the</w:t>
+      </w:r>
+      <w:r>
+        <w:t xml:space="preserve"> most important</w:t>
+      </w:r>
+      <w:r>
+        <w:t xml:space="preserve"> selected components are explained together with the architecture of the application. </w:t>
+      </w:r>
+      <w:r>
+        <w:t>Later there will be a list and short explanations of the other packages used in the project.</w:t>
+      </w:r>
+    </w:p>
+    <w:p>
+      <w:r>
+        <w:t>The solution is divided to two different applications: server and client. I made this solution as it felt more flexible to scale up and also it provides clear distinction between the user logic and the backend logic of the server. However, divided applications caused the architecture and communications to be little bit trickier. The communication between these applications is made by using web sockets. JavaScript library Socket.IO was used to implement it as it is well tested and functioning solution.</w:t>
+      </w:r>
+    </w:p>
+    <w:p>
+      <w:r>
+        <w:t>The server application is built using Node as the platform and Redux as the base of the architecture. Node is very widely used virtual engine for JavaScript especially used in server side hosting. Redux is a new revolutionary way of web programming. It is based on Facebook’s Flux implementation of stores and one way data binding. I will be going to Redux separately later as the client side architecture is based on the same package.</w:t>
+      </w:r>
+    </w:p>
+    <w:p>
+      <w:r>
+        <w:t>At the moment s</w:t>
+      </w:r>
+      <w:r>
+        <w:t>erver is responsible of</w:t>
+      </w:r>
+      <w:r>
+        <w:t xml:space="preserve"> the database logic. It handles the connection to the database using the provided username and password for the client, and also fetches the data according to the </w:t>
+      </w:r>
+      <w:r>
+        <w:t>parameters from the client. The solutions is currently lacking all of the security functions to encrypt data and to check in coming connections and so on. These features will not be implemented as this is a minimum viable demo.</w:t>
+      </w:r>
+    </w:p>
+    <w:p>
+      <w:r>
+        <w:t>The client side is built with webpack which is a tool to bundle static components out of the sources files and serve them as a website. The other main component it React, a library for building user interfaces for modern web. It is developed and hosted by Facebook. The main reason I chose React was the fact that it supports server side rendering and uses virtual DOM which highly optimizes the rending of the contents. There were few other options such as Angular and Ember, but after researching forums and blogs it seemed that React is the top notch technology currently in the web development. I had some experience from Angular but the new version Angular 2.0 is not yet released and thus I didn’t want to choose “old” library as the main building block. React is very modular which was good for the dashboard view structure.</w:t>
+      </w:r>
+    </w:p>
+    <w:p>
+      <w:r>
+        <w:t xml:space="preserve">Also because Facebook develops Flux and React together, it was logical to use similar architecture in the client application. That is why I chose Redux. The idea behind this architecture are simple states and pure functions. </w:t>
       </w:r>
     </w:p>
     <w:p/>
-    <w:p>
-      <w:bookmarkStart w:id="0" w:name="_GoBack"/>
-      <w:bookmarkEnd w:id="0"/>
-    </w:p>
     <w:p/>
+    <w:p>
+      <w:r>
+        <w:lastRenderedPageBreak/>
+        <w:t>The state of the application</w:t>
+      </w:r>
+      <w:r>
+        <w:t xml:space="preserve"> is presented low.</w:t>
+      </w:r>
+    </w:p>
+    <w:p/>
+    <w:p>
+      <w:r>
+        <w:t>The are only a few Redux actions.</w:t>
+      </w:r>
+      <w:r>
+        <w:t xml:space="preserve"> </w:t>
+      </w:r>
+    </w:p>
+    <w:p>
+      <w:pPr>
+        <w:pStyle w:val="Heading1"/>
+      </w:pPr>
+      <w:r>
+        <w:t>Usage (hosted)</w:t>
+      </w:r>
+    </w:p>
+    <w:p>
+      <w:r>
+        <w:t>To use the service from a hosted server just connecting to the url “elospacesdb.azurewebsite.net”</w:t>
+      </w:r>
+    </w:p>
+    <w:p>
+      <w:pPr>
+        <w:pStyle w:val="Heading1"/>
+      </w:pPr>
+      <w:r>
+        <w:t>Usage</w:t>
+      </w:r>
+      <w:r>
+        <w:t xml:space="preserve"> (local</w:t>
+      </w:r>
+      <w:r>
+        <w:t>ly</w:t>
+      </w:r>
+      <w:r>
+        <w:t>)</w:t>
+      </w:r>
+    </w:p>
+    <w:p>
+      <w:r>
+        <w:t>As there are two separate applications there are two different options to start the program.</w:t>
+      </w:r>
+    </w:p>
+    <w:p>
+      <w:r>
+        <w:t xml:space="preserve">Either separately by running </w:t>
+      </w:r>
+    </w:p>
+    <w:p>
+      <w:r>
+        <w:t>“npm run start” – for the server (schoolcourse/serverside/)</w:t>
+      </w:r>
+    </w:p>
+    <w:p>
+      <w:r>
+        <w:t>“npm run devrun” – for the client (schoocourse/clientside/)</w:t>
+      </w:r>
+    </w:p>
+    <w:p>
+      <w:r>
+        <w:t>Or with one command</w:t>
+      </w:r>
+    </w:p>
+    <w:p>
+      <w:r>
+        <w:t>“npm run pro” – for both concurrently (schoolcourse/)</w:t>
+      </w:r>
+    </w:p>
+    <w:p>
+      <w:r>
+        <w:t>After the client is running you can connect to it with a web browser by using “localhost:8080” URL. The sockets will use the port 8090 for the communication. The user interface on the client will indicate if the connection with the server is active.</w:t>
+      </w:r>
+    </w:p>
+    <w:p/>
+    <w:p/>
+    <w:p>
+      <w:r>
+        <w:t>The server side will log it action</w:t>
+      </w:r>
+      <w:r>
+        <w:t>s and states in to the command line console. The client side will be logging additional data to the web browsers console which is available somewhere from the menu and “developer tools”, depending on the used browser.</w:t>
+      </w:r>
+    </w:p>
     <w:p/>
     <w:sectPr>
       <w:pgSz w:w="12240" w:h="15840"/>
@@ -850,7 +946,7 @@
         <w:rFonts w:ascii="Courier New" w:hAnsi="Courier New" w:cs="Courier New" w:hint="default"/>
       </w:rPr>
     </w:lvl>
-    <w:lvl w:ilvl="2" w:tplc="04090005" w:tentative="1">
+    <w:lvl w:ilvl="2" w:tplc="04090005">
       <w:start w:val="1"/>
       <w:numFmt w:val="bullet"/>
       <w:lvlText w:val=""/>
@@ -1501,6 +1597,7 @@
   <w:style w:type="character" w:default="1" w:styleId="DefaultParagraphFont">
     <w:name w:val="Default Paragraph Font"/>
     <w:uiPriority w:val="1"/>
+    <w:semiHidden/>
     <w:unhideWhenUsed/>
   </w:style>
   <w:style w:type="table" w:default="1" w:styleId="TableNormal">

</xml_diff>

<commit_message>
documentation updates, UI updates
</commit_message>
<xml_diff>
--- a/Software project documentation.docx
+++ b/Software project documentation.docx
@@ -6,9 +6,18 @@
       <w:pPr>
         <w:pStyle w:val="Title"/>
         <w:spacing w:line="360" w:lineRule="auto"/>
+        <w:jc w:val="center"/>
       </w:pPr>
       <w:r>
         <w:t>Software project documentation</w:t>
+      </w:r>
+    </w:p>
+    <w:p>
+      <w:pPr>
+        <w:jc w:val="center"/>
+      </w:pPr>
+      <w:r>
+        <w:t>Severi Tikkala</w:t>
       </w:r>
     </w:p>
     <w:p>
@@ -17,7 +26,25 @@
         <w:spacing w:line="360" w:lineRule="auto"/>
       </w:pPr>
       <w:r>
-        <w:t>Background and current status of development</w:t>
+        <w:t xml:space="preserve">Background and </w:t>
+      </w:r>
+      <w:r>
+        <w:t>C</w:t>
+      </w:r>
+      <w:r>
+        <w:t xml:space="preserve">urrent </w:t>
+      </w:r>
+      <w:r>
+        <w:t>S</w:t>
+      </w:r>
+      <w:r>
+        <w:t xml:space="preserve">tatus of </w:t>
+      </w:r>
+      <w:r>
+        <w:t>D</w:t>
+      </w:r>
+      <w:r>
+        <w:t>evelopment</w:t>
       </w:r>
     </w:p>
     <w:p>
@@ -25,7 +52,15 @@
         <w:spacing w:line="360" w:lineRule="auto"/>
       </w:pPr>
       <w:r>
-        <w:t>The software project will be related to a new startup company, eloSpaces, where I’m one of the founder. While the most important outcome of the project is to widen my personal skill set, it will also help the company by providing an actual prototype. The company consist of 5 persons both from Finland and China. My responsibilities are focused on the technical concept</w:t>
+        <w:t xml:space="preserve">The software project will be related to a new startup company, </w:t>
+      </w:r>
+      <w:proofErr w:type="spellStart"/>
+      <w:r>
+        <w:t>eloSpaces</w:t>
+      </w:r>
+      <w:proofErr w:type="spellEnd"/>
+      <w:r>
+        <w:t>, where I’m one of the founder. While the most important outcome of the project is to widen my personal skill set, it will also help the company by providing an actual prototype. The company consist of 5 persons both from Finland and China. My responsibilities are focused on the technical concept</w:t>
       </w:r>
       <w:r>
         <w:t>s</w:t>
@@ -41,8 +76,31 @@
       <w:pPr>
         <w:spacing w:line="360" w:lineRule="auto"/>
       </w:pPr>
-      <w:r>
-        <w:t>eloSpaces focuses on smart spaces and everything related to smart living. Our first product is eloSeed, an inflatable capsule which creates a personal space around the user. This space will be fully controllable and synchronized with the user. Embedded sensors, actuators and controllers adapt the environment according to the users needs. Measured data from the user and the environment will also be stored in a database for later analyzing</w:t>
+      <w:proofErr w:type="spellStart"/>
+      <w:proofErr w:type="gramStart"/>
+      <w:r>
+        <w:t>eloSpaces</w:t>
+      </w:r>
+      <w:proofErr w:type="spellEnd"/>
+      <w:proofErr w:type="gramEnd"/>
+      <w:r>
+        <w:t xml:space="preserve"> focuses on smart spaces and everything related to smart living. Our first product is </w:t>
+      </w:r>
+      <w:proofErr w:type="spellStart"/>
+      <w:r>
+        <w:t>eloSeed</w:t>
+      </w:r>
+      <w:proofErr w:type="spellEnd"/>
+      <w:r>
+        <w:t xml:space="preserve">, an inflatable capsule which creates a personal space around the user. This space will be fully controllable and synchronized with the user. Embedded sensors, actuators and controllers adapt the environment according to the </w:t>
+      </w:r>
+      <w:proofErr w:type="spellStart"/>
+      <w:r>
+        <w:t>users</w:t>
+      </w:r>
+      <w:proofErr w:type="spellEnd"/>
+      <w:r>
+        <w:t xml:space="preserve"> needs. Measured data from the user and the environment will also be stored in a database for later analyzing</w:t>
       </w:r>
       <w:r>
         <w:t xml:space="preserve"> and visualization purposes.</w:t>
@@ -53,7 +111,7 @@
       <w:r>
         <w:t xml:space="preserve"> More information and pictures can be found on our company website </w:t>
       </w:r>
-      <w:hyperlink r:id="rId5" w:history="1">
+      <w:hyperlink r:id="rId6" w:history="1">
         <w:r>
           <w:rPr>
             <w:rStyle w:val="Hyperlink"/>
@@ -70,8 +128,13 @@
         <w:spacing w:line="360" w:lineRule="auto"/>
       </w:pPr>
       <w:r>
-        <w:t>The product development is split into separate categories: mechanical structure, embedded electronics, user</w:t>
-      </w:r>
+        <w:t xml:space="preserve">The product development is split into separate categories: mechanical structure, embedded electronics, </w:t>
+      </w:r>
+      <w:proofErr w:type="gramStart"/>
+      <w:r>
+        <w:t>user</w:t>
+      </w:r>
+      <w:proofErr w:type="gramEnd"/>
       <w:r>
         <w:t xml:space="preserve"> </w:t>
       </w:r>
@@ -84,7 +147,15 @@
         <w:spacing w:line="360" w:lineRule="auto"/>
       </w:pPr>
       <w:r>
-        <w:t>Embedded electronics have been prototyped with prototyping boards such as Microduino (tiny Arduino)</w:t>
+        <w:t xml:space="preserve">Embedded electronics have been prototyped with prototyping boards such as </w:t>
+      </w:r>
+      <w:proofErr w:type="spellStart"/>
+      <w:r>
+        <w:t>Microduino</w:t>
+      </w:r>
+      <w:proofErr w:type="spellEnd"/>
+      <w:r>
+        <w:t xml:space="preserve"> (tiny Arduino)</w:t>
       </w:r>
       <w:r>
         <w:t xml:space="preserve"> and Raspberry P</w:t>
@@ -102,11 +173,19 @@
         <w:t>ng, speakers and basic sensors.</w:t>
       </w:r>
       <w:r>
-        <w:t xml:space="preserve"> Temperature, air pressure, moisture and motion sensors are read by the PI and written to the database or to a </w:t>
+        <w:t xml:space="preserve"> Temperature, air </w:t>
       </w:r>
       <w:r>
         <w:lastRenderedPageBreak/>
-        <w:t xml:space="preserve">local storage if the internet connection is missing. Sensor data resolution is between 100 ms to 10 s depending on the sensor type.  </w:t>
+        <w:t xml:space="preserve">pressure, moisture and motion sensors are read by the PI and written to the database or to a local storage if the internet connection is missing. Sensor data resolution is between 100 </w:t>
+      </w:r>
+      <w:proofErr w:type="spellStart"/>
+      <w:r>
+        <w:t>ms</w:t>
+      </w:r>
+      <w:proofErr w:type="spellEnd"/>
+      <w:r>
+        <w:t xml:space="preserve"> to 10 s depending on the sensor type.  </w:t>
       </w:r>
     </w:p>
     <w:p>
@@ -138,7 +217,15 @@
         <w:t>e user interface was to have one remote controller</w:t>
       </w:r>
       <w:r>
-        <w:t xml:space="preserve"> for all the devices with clear controls and visualization of the important data.  However, we have decided that our product is best fit with more flexible solutions than a separate mobile application. ZeroUI and other user interfaces are being looked into to find the best way of interacting. The vision is that the environment would adapt automatically to optimize the environment for the user. This can be achieved through the measurements and analyzing the data.</w:t>
+        <w:t xml:space="preserve"> for all the devices with clear controls and visualization of the important data.  However, we have decided that our product is best fit with more flexible solutions than a separate mobile application. </w:t>
+      </w:r>
+      <w:proofErr w:type="spellStart"/>
+      <w:r>
+        <w:t>ZeroUI</w:t>
+      </w:r>
+      <w:proofErr w:type="spellEnd"/>
+      <w:r>
+        <w:t xml:space="preserve"> and other user interfaces are being looked into to find the best way of interacting. The vision is that the environment would adapt automatically to optimize the environment for the user. This can be achieved through the measurements and analyzing the data.</w:t>
       </w:r>
       <w:r>
         <w:t xml:space="preserve"> So at the moment the user interface is not highly related to this project.</w:t>
@@ -149,7 +236,15 @@
         <w:spacing w:line="360" w:lineRule="auto"/>
       </w:pPr>
       <w:r>
-        <w:t xml:space="preserve">The cloud services prototyping is at the very early state. There is a mongoDB located in the Microsoft azure virtual server and the schema for the JSON is somewhat decided. </w:t>
+        <w:t xml:space="preserve">The cloud services prototyping is at the very early state. There is a </w:t>
+      </w:r>
+      <w:proofErr w:type="spellStart"/>
+      <w:r>
+        <w:t>mongoDB</w:t>
+      </w:r>
+      <w:proofErr w:type="spellEnd"/>
+      <w:r>
+        <w:t xml:space="preserve"> located in the Microsoft azure virtual server and the schema for the JSON is somewhat decided. </w:t>
       </w:r>
       <w:r>
         <w:t>Otherwise the development has not yet been started, thus it is a good scope for the school software project and can be done separately from the other prototypes. Only connection to the capsule is the database where to sensor and user data are stored.</w:t>
@@ -175,7 +270,15 @@
         <w:t>e goal of the</w:t>
       </w:r>
       <w:r>
-        <w:t xml:space="preserve"> software project is to develop a working full stack one page web application for mongoDB </w:t>
+        <w:t xml:space="preserve"> software project is to develop a working full stack one page web application for </w:t>
+      </w:r>
+      <w:proofErr w:type="spellStart"/>
+      <w:r>
+        <w:t>mongoDB</w:t>
+      </w:r>
+      <w:proofErr w:type="spellEnd"/>
+      <w:r>
+        <w:t xml:space="preserve"> </w:t>
       </w:r>
       <w:r>
         <w:t xml:space="preserve">sensor </w:t>
@@ -206,6 +309,7 @@
         <w:spacing w:line="360" w:lineRule="auto"/>
       </w:pPr>
       <w:r>
+        <w:lastRenderedPageBreak/>
         <w:t>First the specification based on research. All of the items depend on each other.</w:t>
       </w:r>
     </w:p>
@@ -219,7 +323,6 @@
         <w:spacing w:line="360" w:lineRule="auto"/>
       </w:pPr>
       <w:r>
-        <w:lastRenderedPageBreak/>
         <w:t>Architecture</w:t>
       </w:r>
       <w:r>
@@ -420,7 +523,6 @@
         <w:rPr>
           <w:noProof/>
         </w:rPr>
-        <w:lastRenderedPageBreak/>
         <w:drawing>
           <wp:inline distT="0" distB="0" distL="0" distR="0" wp14:anchorId="3C276C7D" wp14:editId="4F79CB08">
             <wp:extent cx="5943600" cy="3714750"/>
@@ -439,7 +541,7 @@
                     </pic:cNvPicPr>
                   </pic:nvPicPr>
                   <pic:blipFill>
-                    <a:blip r:embed="rId6">
+                    <a:blip r:embed="rId7">
                       <a:extLst>
                         <a:ext uri="{28A0092B-C50C-407E-A947-70E740481C1C}">
                           <a14:useLocalDpi xmlns:a14="http://schemas.microsoft.com/office/drawing/2010/main" val="0"/>
@@ -476,6 +578,7 @@
         <w:pStyle w:val="Caption"/>
         <w:jc w:val="center"/>
       </w:pPr>
+      <w:bookmarkStart w:id="0" w:name="_Ref438555538"/>
       <w:r>
         <w:t xml:space="preserve">Figure </w:t>
       </w:r>
@@ -500,13 +603,14 @@
         </w:rPr>
         <w:fldChar w:fldCharType="end"/>
       </w:r>
+      <w:bookmarkEnd w:id="0"/>
       <w:r>
         <w:t xml:space="preserve"> Example of a dashboard view</w:t>
       </w:r>
       <w:r>
         <w:t xml:space="preserve"> (</w:t>
       </w:r>
-      <w:hyperlink r:id="rId7" w:history="1">
+      <w:hyperlink r:id="rId8" w:history="1">
         <w:r>
           <w:rPr>
             <w:rStyle w:val="Hyperlink"/>
@@ -685,7 +789,15 @@
         </w:numPr>
       </w:pPr>
       <w:r>
-        <w:t>A few different styles of graphs depending on signal (bars, line, etc…) (optional)</w:t>
+        <w:t xml:space="preserve">A few different styles of graphs depending on signal (bars, line, </w:t>
+      </w:r>
+      <w:proofErr w:type="spellStart"/>
+      <w:r>
+        <w:t>etc</w:t>
+      </w:r>
+      <w:proofErr w:type="spellEnd"/>
+      <w:r>
+        <w:t>…) (optional)</w:t>
       </w:r>
     </w:p>
     <w:p>
@@ -744,8 +856,6 @@
       <w:r>
         <w:t xml:space="preserve"> </w:t>
       </w:r>
-      <w:bookmarkStart w:id="0" w:name="_GoBack"/>
-      <w:bookmarkEnd w:id="0"/>
       <w:r>
         <w:t>saved</w:t>
       </w:r>
@@ -802,32 +912,591 @@
     </w:p>
     <w:p>
       <w:r>
-        <w:t>The client side is built with webpack which is a tool to bundle static components out of the sources files and serve them as a website. The other main component it React, a library for building user interfaces for modern web. It is developed and hosted by Facebook. The main reason I chose React was the fact that it supports server side rendering and uses virtual DOM which highly optimizes the rending of the contents. There were few other options such as Angular and Ember, but after researching forums and blogs it seemed that React is the top notch technology currently in the web development. I had some experience from Angular but the new version Angular 2.0 is not yet released and thus I didn’t want to choose “old” library as the main building block. React is very modular which was good for the dashboard view structure.</w:t>
+        <w:t xml:space="preserve">The client side is built with </w:t>
+      </w:r>
+      <w:proofErr w:type="spellStart"/>
+      <w:r>
+        <w:t>webpack</w:t>
+      </w:r>
+      <w:proofErr w:type="spellEnd"/>
+      <w:r>
+        <w:t xml:space="preserve"> which is a tool to bundle static components out of the sources files and serve them as a website. The other main component it React, a library for building user interfaces for modern web. It is developed and hosted by Facebook. The main reason I chose React was the fact that it supports server side rendering and uses virtual DOM which highly optimizes the rending of the contents. There were few other options such as Angular and Ember, but after researching forums and blogs it seemed that React is the top notch technology currently in the web development. I had some experience from Angular but the new version Angular 2.0 is not yet released and thus I didn’t want to choose “old” library as the main building block. React is very modular which was good for the dashboard view structure.</w:t>
       </w:r>
     </w:p>
     <w:p>
       <w:r>
         <w:t xml:space="preserve">Also because Facebook develops Flux and React together, it was logical to use similar architecture in the client application. That is why I chose Redux. The idea behind this architecture are simple states and pure functions. </w:t>
+      </w:r>
+    </w:p>
+    <w:p>
+      <w:r>
+        <w:fldChar w:fldCharType="begin"/>
+      </w:r>
+      <w:r>
+        <w:instrText xml:space="preserve"> REF _Ref438556917 \h </w:instrText>
+      </w:r>
+      <w:r>
+        <w:fldChar w:fldCharType="separate"/>
+      </w:r>
+      <w:r>
+        <w:rPr>
+          <w:szCs w:val="24"/>
+        </w:rPr>
+        <w:t xml:space="preserve">Figure </w:t>
+      </w:r>
+      <w:r>
+        <w:rPr>
+          <w:noProof/>
+          <w:szCs w:val="24"/>
+        </w:rPr>
+        <w:t>2</w:t>
+      </w:r>
+      <w:r>
+        <w:fldChar w:fldCharType="end"/>
+      </w:r>
+      <w:r>
+        <w:t xml:space="preserve"> illustrates the software architectures of the both applications. Yellow blocks were given a thought during planning but are not implemented during this project.  </w:t>
+      </w:r>
+    </w:p>
+    <w:p>
+      <w:pPr>
+        <w:keepNext/>
+        <w:jc w:val="center"/>
+      </w:pPr>
+      <w:r>
+        <w:object w:dxaOrig="8266" w:dyaOrig="9075">
+          <v:shapetype id="_x0000_t75" coordsize="21600,21600" o:spt="75" o:preferrelative="t" path="m@4@5l@4@11@9@11@9@5xe" filled="f" stroked="f">
+            <v:stroke joinstyle="miter"/>
+            <v:formulas>
+              <v:f eqn="if lineDrawn pixelLineWidth 0"/>
+              <v:f eqn="sum @0 1 0"/>
+              <v:f eqn="sum 0 0 @1"/>
+              <v:f eqn="prod @2 1 2"/>
+              <v:f eqn="prod @3 21600 pixelWidth"/>
+              <v:f eqn="prod @3 21600 pixelHeight"/>
+              <v:f eqn="sum @0 0 1"/>
+              <v:f eqn="prod @6 1 2"/>
+              <v:f eqn="prod @7 21600 pixelWidth"/>
+              <v:f eqn="sum @8 21600 0"/>
+              <v:f eqn="prod @7 21600 pixelHeight"/>
+              <v:f eqn="sum @10 21600 0"/>
+            </v:formulas>
+            <v:path o:extrusionok="f" gradientshapeok="t" o:connecttype="rect"/>
+            <o:lock v:ext="edit" aspectratio="t"/>
+          </v:shapetype>
+          <v:shape id="_x0000_i1025" type="#_x0000_t75" style="width:472.6pt;height:519.7pt" o:ole="">
+            <v:imagedata r:id="rId9" o:title=""/>
+          </v:shape>
+          <o:OLEObject Type="Embed" ProgID="Visio.Drawing.15" ShapeID="_x0000_i1025" DrawAspect="Content" ObjectID="_1512301181" r:id="rId10"/>
+        </w:object>
+      </w:r>
+    </w:p>
+    <w:p>
+      <w:pPr>
+        <w:pStyle w:val="Caption"/>
+        <w:jc w:val="center"/>
+        <w:rPr>
+          <w:sz w:val="24"/>
+          <w:szCs w:val="24"/>
+        </w:rPr>
+      </w:pPr>
+      <w:bookmarkStart w:id="1" w:name="_Ref438556917"/>
+      <w:r>
+        <w:rPr>
+          <w:sz w:val="24"/>
+          <w:szCs w:val="24"/>
+        </w:rPr>
+        <w:t xml:space="preserve">Figure </w:t>
+      </w:r>
+      <w:r>
+        <w:rPr>
+          <w:sz w:val="24"/>
+          <w:szCs w:val="24"/>
+        </w:rPr>
+        <w:fldChar w:fldCharType="begin"/>
+      </w:r>
+      <w:r>
+        <w:rPr>
+          <w:sz w:val="24"/>
+          <w:szCs w:val="24"/>
+        </w:rPr>
+        <w:instrText xml:space="preserve"> SEQ Figure \* ARABIC </w:instrText>
+      </w:r>
+      <w:r>
+        <w:rPr>
+          <w:sz w:val="24"/>
+          <w:szCs w:val="24"/>
+        </w:rPr>
+        <w:fldChar w:fldCharType="separate"/>
+      </w:r>
+      <w:r>
+        <w:rPr>
+          <w:noProof/>
+          <w:sz w:val="24"/>
+          <w:szCs w:val="24"/>
+        </w:rPr>
+        <w:t>2</w:t>
+      </w:r>
+      <w:r>
+        <w:rPr>
+          <w:sz w:val="24"/>
+          <w:szCs w:val="24"/>
+        </w:rPr>
+        <w:fldChar w:fldCharType="end"/>
+      </w:r>
+      <w:bookmarkEnd w:id="1"/>
+      <w:r>
+        <w:rPr>
+          <w:sz w:val="24"/>
+          <w:szCs w:val="24"/>
+        </w:rPr>
+        <w:t xml:space="preserve"> Software architecture of the server and client applications</w:t>
+      </w:r>
+    </w:p>
+    <w:p>
+      <w:r>
+        <w:t>The state of the application</w:t>
+      </w:r>
+      <w:r>
+        <w:t xml:space="preserve"> is presented low.</w:t>
+      </w:r>
+    </w:p>
+    <w:p>
+      <w:pPr>
+        <w:keepNext/>
+      </w:pPr>
+      <w:r>
+        <w:object w:dxaOrig="7770" w:dyaOrig="5686">
+          <v:shape id="_x0000_i1026" type="#_x0000_t75" style="width:481.1pt;height:352.15pt" o:ole="">
+            <v:imagedata r:id="rId11" o:title=""/>
+          </v:shape>
+          <o:OLEObject Type="Embed" ProgID="Visio.Drawing.15" ShapeID="_x0000_i1026" DrawAspect="Content" ObjectID="_1512301182" r:id="rId12"/>
+        </w:object>
+      </w:r>
+    </w:p>
+    <w:p>
+      <w:pPr>
+        <w:pStyle w:val="Caption"/>
+        <w:jc w:val="center"/>
+        <w:rPr>
+          <w:sz w:val="24"/>
+          <w:szCs w:val="24"/>
+        </w:rPr>
+      </w:pPr>
+      <w:bookmarkStart w:id="2" w:name="_Ref438555542"/>
+      <w:r>
+        <w:rPr>
+          <w:sz w:val="24"/>
+          <w:szCs w:val="24"/>
+        </w:rPr>
+        <w:t xml:space="preserve">Figure </w:t>
+      </w:r>
+      <w:r>
+        <w:rPr>
+          <w:sz w:val="24"/>
+          <w:szCs w:val="24"/>
+        </w:rPr>
+        <w:fldChar w:fldCharType="begin"/>
+      </w:r>
+      <w:r>
+        <w:rPr>
+          <w:sz w:val="24"/>
+          <w:szCs w:val="24"/>
+        </w:rPr>
+        <w:instrText xml:space="preserve"> SEQ Figure \* ARABIC </w:instrText>
+      </w:r>
+      <w:r>
+        <w:rPr>
+          <w:sz w:val="24"/>
+          <w:szCs w:val="24"/>
+        </w:rPr>
+        <w:fldChar w:fldCharType="separate"/>
+      </w:r>
+      <w:r>
+        <w:rPr>
+          <w:noProof/>
+          <w:sz w:val="24"/>
+          <w:szCs w:val="24"/>
+        </w:rPr>
+        <w:t>3</w:t>
+      </w:r>
+      <w:r>
+        <w:rPr>
+          <w:sz w:val="24"/>
+          <w:szCs w:val="24"/>
+        </w:rPr>
+        <w:fldChar w:fldCharType="end"/>
+      </w:r>
+      <w:bookmarkEnd w:id="2"/>
+      <w:r>
+        <w:rPr>
+          <w:sz w:val="24"/>
+          <w:szCs w:val="24"/>
+        </w:rPr>
+        <w:t xml:space="preserve"> Simplification of the program states and data/action flow</w:t>
+      </w:r>
+    </w:p>
+    <w:p/>
+    <w:p>
+      <w:r>
+        <w:fldChar w:fldCharType="begin"/>
+      </w:r>
+      <w:r>
+        <w:instrText xml:space="preserve"> REF _Ref438555542 \h </w:instrText>
+      </w:r>
+      <w:r>
+        <w:fldChar w:fldCharType="separate"/>
+      </w:r>
+      <w:r>
+        <w:rPr>
+          <w:szCs w:val="24"/>
+        </w:rPr>
+        <w:t xml:space="preserve">Figure </w:t>
+      </w:r>
+      <w:r>
+        <w:rPr>
+          <w:noProof/>
+          <w:szCs w:val="24"/>
+        </w:rPr>
+        <w:t>3</w:t>
+      </w:r>
+      <w:r>
+        <w:fldChar w:fldCharType="end"/>
+      </w:r>
+      <w:r>
+        <w:t xml:space="preserve"> shows the simplified version of the program state machine. The client application starts with the empty screen, only allowing the user to enter the login data. After entering the data the server tries to authenticate the user and connect him to database</w:t>
+      </w:r>
+      <w:r>
+        <w:t xml:space="preserve"> (1.)</w:t>
+      </w:r>
+      <w:r>
+        <w:t xml:space="preserve">. In this phase there are multiple possible errors from wrong user data to connecting with the server where the database is located. </w:t>
+      </w:r>
+      <w:r>
+        <w:t>If some if these errors occurs, error will be returned to the client which will display it and the state is set back to not connected (0.).</w:t>
+      </w:r>
+    </w:p>
+    <w:p>
+      <w:r>
+        <w:t xml:space="preserve">After the connection is successfully done (2.), the basic user data will be returned to the client and loading action is dispatched to automatically load the data of the first sensor. Every time a loading action is dispatched, data for the selected sensor is fetched from the database. The application will not hold other sensors in its local memory.  If the data is successfully loaded from the database, it is sent to the client and </w:t>
+      </w:r>
+      <w:r>
+        <w:rPr>
+          <w:i/>
+        </w:rPr>
+        <w:t>loaded</w:t>
+      </w:r>
+      <w:r>
+        <w:t xml:space="preserve"> state (4.) is set. If loading fails for some reason, the </w:t>
+      </w:r>
+      <w:r>
+        <w:rPr>
+          <w:i/>
+        </w:rPr>
+        <w:t>loaded</w:t>
+      </w:r>
+      <w:r>
+        <w:t xml:space="preserve"> state is still set, but the data returned is an error containing information </w:t>
+      </w:r>
+      <w:r>
+        <w:lastRenderedPageBreak/>
+        <w:t xml:space="preserve">instead of the actual data. The </w:t>
+      </w:r>
+      <w:r>
+        <w:rPr>
+          <w:i/>
+        </w:rPr>
+        <w:t>loaded</w:t>
+      </w:r>
+      <w:r>
+        <w:t xml:space="preserve"> state is only used to show that the server has answered to our loading request, not to indicate that the load was a success.</w:t>
+      </w:r>
+    </w:p>
+    <w:p>
+      <w:r>
+        <w:t xml:space="preserve">From this state (4.) the user can disconnected from the server and the application will return to the (0.) state or the user can load different sensors by dispatching load requests. </w:t>
+      </w:r>
+    </w:p>
+    <w:p>
+      <w:pPr>
+        <w:pStyle w:val="Heading1"/>
+      </w:pPr>
+      <w:r>
+        <w:t>Additional Packages</w:t>
+      </w:r>
+    </w:p>
+    <w:p>
+      <w:r>
+        <w:t>There were some interesting new packages related to web development and especially to the new versions of the JavaScript language.</w:t>
+      </w:r>
+    </w:p>
+    <w:p>
+      <w:pPr>
+        <w:pStyle w:val="ListParagraph"/>
+        <w:numPr>
+          <w:ilvl w:val="0"/>
+          <w:numId w:val="3"/>
+        </w:numPr>
+      </w:pPr>
+      <w:r>
+        <w:t>Babel</w:t>
+      </w:r>
+    </w:p>
+    <w:p>
+      <w:pPr>
+        <w:pStyle w:val="ListParagraph"/>
+        <w:numPr>
+          <w:ilvl w:val="1"/>
+          <w:numId w:val="3"/>
+        </w:numPr>
+      </w:pPr>
+      <w:r>
+        <w:t>A package that allows the usage of ES6 and ES7 JavaScript standards that are being developed but not yet supported by many browsers. The package translates the new syntaxes to the old JS. Examples of new features are array function syntax () =&gt; {}, classes and many others.</w:t>
+      </w:r>
+    </w:p>
+    <w:p>
+      <w:pPr>
+        <w:pStyle w:val="ListParagraph"/>
+        <w:numPr>
+          <w:ilvl w:val="0"/>
+          <w:numId w:val="3"/>
+        </w:numPr>
+      </w:pPr>
+      <w:r>
+        <w:t>Foundation-Sites</w:t>
+      </w:r>
+    </w:p>
+    <w:p>
+      <w:pPr>
+        <w:pStyle w:val="ListParagraph"/>
+        <w:numPr>
+          <w:ilvl w:val="1"/>
+          <w:numId w:val="3"/>
+        </w:numPr>
+      </w:pPr>
+      <w:r>
+        <w:t xml:space="preserve">Styling sheets with a mobile first ideology. </w:t>
+      </w:r>
+    </w:p>
+    <w:p>
+      <w:pPr>
+        <w:pStyle w:val="ListParagraph"/>
+        <w:numPr>
+          <w:ilvl w:val="0"/>
+          <w:numId w:val="3"/>
+        </w:numPr>
+      </w:pPr>
+      <w:r>
+        <w:t>Immutable</w:t>
+      </w:r>
+    </w:p>
+    <w:p>
+      <w:pPr>
+        <w:pStyle w:val="ListParagraph"/>
+        <w:numPr>
+          <w:ilvl w:val="0"/>
+          <w:numId w:val="3"/>
+        </w:numPr>
+      </w:pPr>
+      <w:r>
+        <w:t>Monk</w:t>
+      </w:r>
+    </w:p>
+    <w:p>
+      <w:pPr>
+        <w:pStyle w:val="ListParagraph"/>
+        <w:numPr>
+          <w:ilvl w:val="1"/>
+          <w:numId w:val="3"/>
+        </w:numPr>
+      </w:pPr>
+      <w:r>
+        <w:t>An API for mongo</w:t>
+      </w:r>
+      <w:bookmarkStart w:id="3" w:name="_GoBack"/>
+      <w:bookmarkEnd w:id="3"/>
+    </w:p>
+    <w:p>
+      <w:pPr>
+        <w:pStyle w:val="ListParagraph"/>
+        <w:numPr>
+          <w:ilvl w:val="0"/>
+          <w:numId w:val="3"/>
+        </w:numPr>
+      </w:pPr>
+      <w:r>
+        <w:t>Promise</w:t>
+      </w:r>
+    </w:p>
+    <w:p>
+      <w:pPr>
+        <w:pStyle w:val="Heading1"/>
+      </w:pPr>
+      <w:r>
+        <w:t>Usage (hosted)</w:t>
+      </w:r>
+    </w:p>
+    <w:p>
+      <w:r>
+        <w:t xml:space="preserve">To use the service from a hosted server just connecting to the </w:t>
+      </w:r>
+      <w:proofErr w:type="spellStart"/>
+      <w:proofErr w:type="gramStart"/>
+      <w:r>
+        <w:t>url</w:t>
+      </w:r>
+      <w:proofErr w:type="spellEnd"/>
+      <w:proofErr w:type="gramEnd"/>
+      <w:r>
+        <w:t xml:space="preserve"> “elospacesdb.azurewebsite.net”</w:t>
+      </w:r>
+    </w:p>
+    <w:p>
+      <w:pPr>
+        <w:pStyle w:val="Heading1"/>
+      </w:pPr>
+      <w:r>
+        <w:t>Usage</w:t>
+      </w:r>
+      <w:r>
+        <w:t xml:space="preserve"> (local</w:t>
+      </w:r>
+      <w:r>
+        <w:t>ly</w:t>
+      </w:r>
+      <w:r>
+        <w:t>)</w:t>
+      </w:r>
+    </w:p>
+    <w:p>
+      <w:r>
+        <w:t>As there are two separate applications there are two different options to start the program.</w:t>
+      </w:r>
+    </w:p>
+    <w:p>
+      <w:r>
+        <w:t xml:space="preserve">Either separately by running </w:t>
+      </w:r>
+    </w:p>
+    <w:p>
+      <w:r>
+        <w:t>“</w:t>
+      </w:r>
+      <w:proofErr w:type="spellStart"/>
+      <w:proofErr w:type="gramStart"/>
+      <w:r>
+        <w:t>npm</w:t>
+      </w:r>
+      <w:proofErr w:type="spellEnd"/>
+      <w:proofErr w:type="gramEnd"/>
+      <w:r>
+        <w:t xml:space="preserve"> run start” – for the server (</w:t>
+      </w:r>
+      <w:proofErr w:type="spellStart"/>
+      <w:r>
+        <w:t>schoolcourse</w:t>
+      </w:r>
+      <w:proofErr w:type="spellEnd"/>
+      <w:r>
+        <w:t>/</w:t>
+      </w:r>
+      <w:proofErr w:type="spellStart"/>
+      <w:r>
+        <w:t>serverside</w:t>
+      </w:r>
+      <w:proofErr w:type="spellEnd"/>
+      <w:r>
+        <w:t>/)</w:t>
+      </w:r>
+    </w:p>
+    <w:p>
+      <w:r>
+        <w:t>“</w:t>
+      </w:r>
+      <w:proofErr w:type="spellStart"/>
+      <w:proofErr w:type="gramStart"/>
+      <w:r>
+        <w:t>npm</w:t>
+      </w:r>
+      <w:proofErr w:type="spellEnd"/>
+      <w:proofErr w:type="gramEnd"/>
+      <w:r>
+        <w:t xml:space="preserve"> run </w:t>
+      </w:r>
+      <w:proofErr w:type="spellStart"/>
+      <w:r>
+        <w:t>devrun</w:t>
+      </w:r>
+      <w:proofErr w:type="spellEnd"/>
+      <w:r>
+        <w:t>” – for the client (</w:t>
+      </w:r>
+      <w:proofErr w:type="spellStart"/>
+      <w:r>
+        <w:t>schoocourse</w:t>
+      </w:r>
+      <w:proofErr w:type="spellEnd"/>
+      <w:r>
+        <w:t>/</w:t>
+      </w:r>
+      <w:proofErr w:type="spellStart"/>
+      <w:r>
+        <w:t>clientside</w:t>
+      </w:r>
+      <w:proofErr w:type="spellEnd"/>
+      <w:r>
+        <w:t>/)</w:t>
+      </w:r>
+    </w:p>
+    <w:p>
+      <w:r>
+        <w:t>Or with one command</w:t>
+      </w:r>
+    </w:p>
+    <w:p>
+      <w:r>
+        <w:t>“</w:t>
+      </w:r>
+      <w:proofErr w:type="spellStart"/>
+      <w:proofErr w:type="gramStart"/>
+      <w:r>
+        <w:t>npm</w:t>
+      </w:r>
+      <w:proofErr w:type="spellEnd"/>
+      <w:proofErr w:type="gramEnd"/>
+      <w:r>
+        <w:t xml:space="preserve"> run pro” – for both concurrently (</w:t>
+      </w:r>
+      <w:proofErr w:type="spellStart"/>
+      <w:r>
+        <w:t>schoolcourse</w:t>
+      </w:r>
+      <w:proofErr w:type="spellEnd"/>
+      <w:r>
+        <w:t>/)</w:t>
+      </w:r>
+    </w:p>
+    <w:p>
+      <w:r>
+        <w:t>After the client is running you can connect to it with a web browser by using “localhost</w:t>
+      </w:r>
+      <w:proofErr w:type="gramStart"/>
+      <w:r>
+        <w:t>:8080</w:t>
+      </w:r>
+      <w:proofErr w:type="gramEnd"/>
+      <w:r>
+        <w:t>” URL. The sockets will use the port 8090 for the communication. The user interface on the client will indicate if the connection with the server is active.</w:t>
       </w:r>
     </w:p>
     <w:p/>
     <w:p/>
     <w:p>
       <w:r>
-        <w:lastRenderedPageBreak/>
-        <w:t>The state of the application</w:t>
-      </w:r>
-      <w:r>
-        <w:t xml:space="preserve"> is presented low.</w:t>
-      </w:r>
-    </w:p>
-    <w:p/>
-    <w:p>
-      <w:r>
-        <w:t>The are only a few Redux actions.</w:t>
-      </w:r>
-      <w:r>
-        <w:t xml:space="preserve"> </w:t>
+        <w:t>The server side will log it action</w:t>
+      </w:r>
+      <w:r>
+        <w:t>s and states in to the command line console. The client side will be logging additional data to the web browsers console which is available somewhere from the menu and “developer tools”, depending on the used browser.</w:t>
       </w:r>
     </w:p>
     <w:p>
@@ -835,77 +1504,9 @@
         <w:pStyle w:val="Heading1"/>
       </w:pPr>
       <w:r>
-        <w:t>Usage (hosted)</w:t>
-      </w:r>
-    </w:p>
-    <w:p>
-      <w:r>
-        <w:t>To use the service from a hosted server just connecting to the url “elospacesdb.azurewebsite.net”</w:t>
-      </w:r>
-    </w:p>
-    <w:p>
-      <w:pPr>
-        <w:pStyle w:val="Heading1"/>
-      </w:pPr>
-      <w:r>
-        <w:t>Usage</w:t>
-      </w:r>
-      <w:r>
-        <w:t xml:space="preserve"> (local</w:t>
-      </w:r>
-      <w:r>
-        <w:t>ly</w:t>
-      </w:r>
-      <w:r>
-        <w:t>)</w:t>
-      </w:r>
-    </w:p>
-    <w:p>
-      <w:r>
-        <w:t>As there are two separate applications there are two different options to start the program.</w:t>
-      </w:r>
-    </w:p>
-    <w:p>
-      <w:r>
-        <w:t xml:space="preserve">Either separately by running </w:t>
-      </w:r>
-    </w:p>
-    <w:p>
-      <w:r>
-        <w:t>“npm run start” – for the server (schoolcourse/serverside/)</w:t>
-      </w:r>
-    </w:p>
-    <w:p>
-      <w:r>
-        <w:t>“npm run devrun” – for the client (schoocourse/clientside/)</w:t>
-      </w:r>
-    </w:p>
-    <w:p>
-      <w:r>
-        <w:t>Or with one command</w:t>
-      </w:r>
-    </w:p>
-    <w:p>
-      <w:r>
-        <w:t>“npm run pro” – for both concurrently (schoolcourse/)</w:t>
-      </w:r>
-    </w:p>
-    <w:p>
-      <w:r>
-        <w:t>After the client is running you can connect to it with a web browser by using “localhost:8080” URL. The sockets will use the port 8090 for the communication. The user interface on the client will indicate if the connection with the server is active.</w:t>
-      </w:r>
-    </w:p>
-    <w:p/>
-    <w:p/>
-    <w:p>
-      <w:r>
-        <w:t>The server side will log it action</w:t>
-      </w:r>
-      <w:r>
-        <w:t>s and states in to the command line console. The client side will be logging additional data to the web browsers console which is available somewhere from the menu and “developer tools”, depending on the used browser.</w:t>
-      </w:r>
-    </w:p>
-    <w:p/>
+        <w:t>Learning Outcomes and Comments</w:t>
+      </w:r>
+    </w:p>
     <w:sectPr>
       <w:pgSz w:w="12240" w:h="15840"/>
       <w:pgMar w:top="1440" w:right="1440" w:bottom="1440" w:left="1440" w:header="720" w:footer="720" w:gutter="0"/>
@@ -1032,16 +1633,16 @@
     </w:lvl>
   </w:abstractNum>
   <w:abstractNum w:abstractNumId="1" w15:restartNumberingAfterBreak="0">
-    <w:nsid w:val="7002528D"/>
+    <w:nsid w:val="5ACF0B53"/>
     <w:multiLevelType w:val="hybridMultilevel"/>
-    <w:tmpl w:val="597421A0"/>
+    <w:tmpl w:val="2C3A2144"/>
     <w:lvl w:ilvl="0" w:tplc="04090001">
       <w:start w:val="1"/>
       <w:numFmt w:val="bullet"/>
       <w:lvlText w:val=""/>
       <w:lvlJc w:val="left"/>
       <w:pPr>
-        <w:ind w:left="820" w:hanging="360"/>
+        <w:ind w:left="720" w:hanging="360"/>
       </w:pPr>
       <w:rPr>
         <w:rFonts w:ascii="Symbol" w:hAnsi="Symbol" w:hint="default"/>
@@ -1053,7 +1654,7 @@
       <w:lvlText w:val="o"/>
       <w:lvlJc w:val="left"/>
       <w:pPr>
-        <w:ind w:left="1540" w:hanging="360"/>
+        <w:ind w:left="1440" w:hanging="360"/>
       </w:pPr>
       <w:rPr>
         <w:rFonts w:ascii="Courier New" w:hAnsi="Courier New" w:cs="Courier New" w:hint="default"/>
@@ -1065,7 +1666,7 @@
       <w:lvlText w:val=""/>
       <w:lvlJc w:val="left"/>
       <w:pPr>
-        <w:ind w:left="2260" w:hanging="360"/>
+        <w:ind w:left="2160" w:hanging="360"/>
       </w:pPr>
       <w:rPr>
         <w:rFonts w:ascii="Wingdings" w:hAnsi="Wingdings" w:hint="default"/>
@@ -1077,7 +1678,7 @@
       <w:lvlText w:val=""/>
       <w:lvlJc w:val="left"/>
       <w:pPr>
-        <w:ind w:left="2980" w:hanging="360"/>
+        <w:ind w:left="2880" w:hanging="360"/>
       </w:pPr>
       <w:rPr>
         <w:rFonts w:ascii="Symbol" w:hAnsi="Symbol" w:hint="default"/>
@@ -1089,7 +1690,7 @@
       <w:lvlText w:val="o"/>
       <w:lvlJc w:val="left"/>
       <w:pPr>
-        <w:ind w:left="3700" w:hanging="360"/>
+        <w:ind w:left="3600" w:hanging="360"/>
       </w:pPr>
       <w:rPr>
         <w:rFonts w:ascii="Courier New" w:hAnsi="Courier New" w:cs="Courier New" w:hint="default"/>
@@ -1101,7 +1702,7 @@
       <w:lvlText w:val=""/>
       <w:lvlJc w:val="left"/>
       <w:pPr>
-        <w:ind w:left="4420" w:hanging="360"/>
+        <w:ind w:left="4320" w:hanging="360"/>
       </w:pPr>
       <w:rPr>
         <w:rFonts w:ascii="Wingdings" w:hAnsi="Wingdings" w:hint="default"/>
@@ -1113,7 +1714,7 @@
       <w:lvlText w:val=""/>
       <w:lvlJc w:val="left"/>
       <w:pPr>
-        <w:ind w:left="5140" w:hanging="360"/>
+        <w:ind w:left="5040" w:hanging="360"/>
       </w:pPr>
       <w:rPr>
         <w:rFonts w:ascii="Symbol" w:hAnsi="Symbol" w:hint="default"/>
@@ -1125,7 +1726,7 @@
       <w:lvlText w:val="o"/>
       <w:lvlJc w:val="left"/>
       <w:pPr>
-        <w:ind w:left="5860" w:hanging="360"/>
+        <w:ind w:left="5760" w:hanging="360"/>
       </w:pPr>
       <w:rPr>
         <w:rFonts w:ascii="Courier New" w:hAnsi="Courier New" w:cs="Courier New" w:hint="default"/>
@@ -1137,6 +1738,119 @@
       <w:lvlText w:val=""/>
       <w:lvlJc w:val="left"/>
       <w:pPr>
+        <w:ind w:left="6480" w:hanging="360"/>
+      </w:pPr>
+      <w:rPr>
+        <w:rFonts w:ascii="Wingdings" w:hAnsi="Wingdings" w:hint="default"/>
+      </w:rPr>
+    </w:lvl>
+  </w:abstractNum>
+  <w:abstractNum w:abstractNumId="2" w15:restartNumberingAfterBreak="0">
+    <w:nsid w:val="7002528D"/>
+    <w:multiLevelType w:val="hybridMultilevel"/>
+    <w:tmpl w:val="597421A0"/>
+    <w:lvl w:ilvl="0" w:tplc="04090001">
+      <w:start w:val="1"/>
+      <w:numFmt w:val="bullet"/>
+      <w:lvlText w:val=""/>
+      <w:lvlJc w:val="left"/>
+      <w:pPr>
+        <w:ind w:left="820" w:hanging="360"/>
+      </w:pPr>
+      <w:rPr>
+        <w:rFonts w:ascii="Symbol" w:hAnsi="Symbol" w:hint="default"/>
+      </w:rPr>
+    </w:lvl>
+    <w:lvl w:ilvl="1" w:tplc="04090003">
+      <w:start w:val="1"/>
+      <w:numFmt w:val="bullet"/>
+      <w:lvlText w:val="o"/>
+      <w:lvlJc w:val="left"/>
+      <w:pPr>
+        <w:ind w:left="1540" w:hanging="360"/>
+      </w:pPr>
+      <w:rPr>
+        <w:rFonts w:ascii="Courier New" w:hAnsi="Courier New" w:cs="Courier New" w:hint="default"/>
+      </w:rPr>
+    </w:lvl>
+    <w:lvl w:ilvl="2" w:tplc="04090005" w:tentative="1">
+      <w:start w:val="1"/>
+      <w:numFmt w:val="bullet"/>
+      <w:lvlText w:val=""/>
+      <w:lvlJc w:val="left"/>
+      <w:pPr>
+        <w:ind w:left="2260" w:hanging="360"/>
+      </w:pPr>
+      <w:rPr>
+        <w:rFonts w:ascii="Wingdings" w:hAnsi="Wingdings" w:hint="default"/>
+      </w:rPr>
+    </w:lvl>
+    <w:lvl w:ilvl="3" w:tplc="04090001" w:tentative="1">
+      <w:start w:val="1"/>
+      <w:numFmt w:val="bullet"/>
+      <w:lvlText w:val=""/>
+      <w:lvlJc w:val="left"/>
+      <w:pPr>
+        <w:ind w:left="2980" w:hanging="360"/>
+      </w:pPr>
+      <w:rPr>
+        <w:rFonts w:ascii="Symbol" w:hAnsi="Symbol" w:hint="default"/>
+      </w:rPr>
+    </w:lvl>
+    <w:lvl w:ilvl="4" w:tplc="04090003" w:tentative="1">
+      <w:start w:val="1"/>
+      <w:numFmt w:val="bullet"/>
+      <w:lvlText w:val="o"/>
+      <w:lvlJc w:val="left"/>
+      <w:pPr>
+        <w:ind w:left="3700" w:hanging="360"/>
+      </w:pPr>
+      <w:rPr>
+        <w:rFonts w:ascii="Courier New" w:hAnsi="Courier New" w:cs="Courier New" w:hint="default"/>
+      </w:rPr>
+    </w:lvl>
+    <w:lvl w:ilvl="5" w:tplc="04090005" w:tentative="1">
+      <w:start w:val="1"/>
+      <w:numFmt w:val="bullet"/>
+      <w:lvlText w:val=""/>
+      <w:lvlJc w:val="left"/>
+      <w:pPr>
+        <w:ind w:left="4420" w:hanging="360"/>
+      </w:pPr>
+      <w:rPr>
+        <w:rFonts w:ascii="Wingdings" w:hAnsi="Wingdings" w:hint="default"/>
+      </w:rPr>
+    </w:lvl>
+    <w:lvl w:ilvl="6" w:tplc="04090001" w:tentative="1">
+      <w:start w:val="1"/>
+      <w:numFmt w:val="bullet"/>
+      <w:lvlText w:val=""/>
+      <w:lvlJc w:val="left"/>
+      <w:pPr>
+        <w:ind w:left="5140" w:hanging="360"/>
+      </w:pPr>
+      <w:rPr>
+        <w:rFonts w:ascii="Symbol" w:hAnsi="Symbol" w:hint="default"/>
+      </w:rPr>
+    </w:lvl>
+    <w:lvl w:ilvl="7" w:tplc="04090003" w:tentative="1">
+      <w:start w:val="1"/>
+      <w:numFmt w:val="bullet"/>
+      <w:lvlText w:val="o"/>
+      <w:lvlJc w:val="left"/>
+      <w:pPr>
+        <w:ind w:left="5860" w:hanging="360"/>
+      </w:pPr>
+      <w:rPr>
+        <w:rFonts w:ascii="Courier New" w:hAnsi="Courier New" w:cs="Courier New" w:hint="default"/>
+      </w:rPr>
+    </w:lvl>
+    <w:lvl w:ilvl="8" w:tplc="04090005" w:tentative="1">
+      <w:start w:val="1"/>
+      <w:numFmt w:val="bullet"/>
+      <w:lvlText w:val=""/>
+      <w:lvlJc w:val="left"/>
+      <w:pPr>
         <w:ind w:left="6580" w:hanging="360"/>
       </w:pPr>
       <w:rPr>
@@ -1145,10 +1859,13 @@
     </w:lvl>
   </w:abstractNum>
   <w:num w:numId="1">
-    <w:abstractNumId w:val="1"/>
+    <w:abstractNumId w:val="2"/>
   </w:num>
   <w:num w:numId="2">
     <w:abstractNumId w:val="0"/>
+  </w:num>
+  <w:num w:numId="3">
+    <w:abstractNumId w:val="1"/>
   </w:num>
 </w:numbering>
 </file>
@@ -1597,7 +2314,6 @@
   <w:style w:type="character" w:default="1" w:styleId="DefaultParagraphFont">
     <w:name w:val="Default Paragraph Font"/>
     <w:uiPriority w:val="1"/>
-    <w:semiHidden/>
     <w:unhideWhenUsed/>
   </w:style>
   <w:style w:type="table" w:default="1" w:styleId="TableNormal">
@@ -1993,4 +2709,16 @@
     </a:ext>
   </a:extLst>
 </a:theme>
+</file>
+
+<file path=customXml/item1.xml><?xml version="1.0" encoding="utf-8"?>
+<b:Sources xmlns:b="http://schemas.openxmlformats.org/officeDocument/2006/bibliography" xmlns="http://schemas.openxmlformats.org/officeDocument/2006/bibliography" SelectedStyle="\APASixthEditionOfficeOnline.xsl" StyleName="APA" Version="6"/>
+</file>
+
+<file path=customXml/itemProps1.xml><?xml version="1.0" encoding="utf-8"?>
+<ds:datastoreItem xmlns:ds="http://schemas.openxmlformats.org/officeDocument/2006/customXml" ds:itemID="{7CEC381C-C5F6-4BFF-8D01-20F088C57E83}">
+  <ds:schemaRefs>
+    <ds:schemaRef ds:uri="http://schemas.openxmlformats.org/officeDocument/2006/bibliography"/>
+  </ds:schemaRefs>
+</ds:datastoreItem>
 </file>
</xml_diff>